<commit_message>
ECASOGP-4843 [AFFARS 5317.204: Interim Change]
</commit_message>
<xml_diff>
--- a/AFFARS/DEVELOPMENT/msword/AFFARS-PART-5317.docx
+++ b/AFFARS/DEVELOPMENT/msword/AFFARS-PART-5317.docx
@@ -1,6 +1,6 @@
 
 <file path=word/document.xml><?xml version="1.0" encoding="utf-8"?>
-<w:document xmlns:wpc="http://schemas.microsoft.com/office/word/2010/wordprocessingCanvas" xmlns:cx="http://schemas.microsoft.com/office/drawing/2014/chartex" xmlns:cx1="http://schemas.microsoft.com/office/drawing/2015/9/8/chartex" xmlns:mc="http://schemas.openxmlformats.org/markup-compatibility/2006" xmlns:o="urn:schemas-microsoft-com:office:office" xmlns:r="http://schemas.openxmlformats.org/officeDocument/2006/relationships" xmlns:m="http://schemas.openxmlformats.org/officeDocument/2006/math" xmlns:v="urn:schemas-microsoft-com:vml" xmlns:wp14="http://schemas.microsoft.com/office/word/2010/wordprocessingDrawing" xmlns:wp="http://schemas.openxmlformats.org/drawingml/2006/wordprocessingDrawing" xmlns:w10="urn:schemas-microsoft-com:office:word" xmlns:w="http://schemas.openxmlformats.org/wordprocessingml/2006/main" xmlns:w14="http://schemas.microsoft.com/office/word/2010/wordml" xmlns:w15="http://schemas.microsoft.com/office/word/2012/wordml" xmlns:w16se="http://schemas.microsoft.com/office/word/2015/wordml/symex" xmlns:wpg="http://schemas.microsoft.com/office/word/2010/wordprocessingGroup" xmlns:wpi="http://schemas.microsoft.com/office/word/2010/wordprocessingInk" xmlns:wne="http://schemas.microsoft.com/office/word/2006/wordml" xmlns:wps="http://schemas.microsoft.com/office/word/2010/wordprocessingShape" mc:Ignorable="w14 w15 w16se wp14">
+<w:document xmlns:wpc="http://schemas.microsoft.com/office/word/2010/wordprocessingCanvas" xmlns:cx="http://schemas.microsoft.com/office/drawing/2014/chartex" xmlns:cx1="http://schemas.microsoft.com/office/drawing/2015/9/8/chartex" xmlns:cx2="http://schemas.microsoft.com/office/drawing/2015/10/21/chartex" xmlns:cx3="http://schemas.microsoft.com/office/drawing/2016/5/9/chartex" xmlns:cx4="http://schemas.microsoft.com/office/drawing/2016/5/10/chartex" xmlns:cx5="http://schemas.microsoft.com/office/drawing/2016/5/11/chartex" xmlns:cx6="http://schemas.microsoft.com/office/drawing/2016/5/12/chartex" xmlns:cx7="http://schemas.microsoft.com/office/drawing/2016/5/13/chartex" xmlns:cx8="http://schemas.microsoft.com/office/drawing/2016/5/14/chartex" xmlns:mc="http://schemas.openxmlformats.org/markup-compatibility/2006" xmlns:aink="http://schemas.microsoft.com/office/drawing/2016/ink" xmlns:am3d="http://schemas.microsoft.com/office/drawing/2017/model3d" xmlns:o="urn:schemas-microsoft-com:office:office" xmlns:r="http://schemas.openxmlformats.org/officeDocument/2006/relationships" xmlns:m="http://schemas.openxmlformats.org/officeDocument/2006/math" xmlns:v="urn:schemas-microsoft-com:vml" xmlns:wp14="http://schemas.microsoft.com/office/word/2010/wordprocessingDrawing" xmlns:wp="http://schemas.openxmlformats.org/drawingml/2006/wordprocessingDrawing" xmlns:w10="urn:schemas-microsoft-com:office:word" xmlns:w="http://schemas.openxmlformats.org/wordprocessingml/2006/main" xmlns:w14="http://schemas.microsoft.com/office/word/2010/wordml" xmlns:w15="http://schemas.microsoft.com/office/word/2012/wordml" xmlns:w16cex="http://schemas.microsoft.com/office/word/2018/wordml/cex" xmlns:w16cid="http://schemas.microsoft.com/office/word/2016/wordml/cid" xmlns:w16="http://schemas.microsoft.com/office/word/2018/wordml" xmlns:w16sdtdh="http://schemas.microsoft.com/office/word/2020/wordml/sdtdatahash" xmlns:w16se="http://schemas.microsoft.com/office/word/2015/wordml/symex" xmlns:wpg="http://schemas.microsoft.com/office/word/2010/wordprocessingGroup" xmlns:wpi="http://schemas.microsoft.com/office/word/2010/wordprocessingInk" xmlns:wne="http://schemas.microsoft.com/office/word/2006/wordml" xmlns:wps="http://schemas.microsoft.com/office/word/2010/wordprocessingShape" mc:Ignorable="w14 w15 w16se w16cid w16 w16cex w16sdtdh wp14">
   <w:background w:color="FFFFFF"/>
   <w:body>
     <w:p>
@@ -195,8 +195,6 @@
           <w:lang w:val="en"/>
         </w:rPr>
       </w:pPr>
-      <w:bookmarkStart w:id="15" w:name="_GoBack"/>
-      <w:bookmarkEnd w:id="15"/>
     </w:p>
     <w:sdt>
       <w:sdtPr>
@@ -891,21 +889,7 @@
                 <w:rStyle w:val="Hyperlink"/>
                 <w:noProof/>
               </w:rPr>
-              <w:t>5317.204   Cont</w:t>
-            </w:r>
-            <w:r>
-              <w:rPr>
-                <w:rStyle w:val="Hyperlink"/>
-                <w:noProof/>
-              </w:rPr>
-              <w:t>r</w:t>
-            </w:r>
-            <w:r>
-              <w:rPr>
-                <w:rStyle w:val="Hyperlink"/>
-                <w:noProof/>
-              </w:rPr>
-              <w:t>acts</w:t>
+              <w:t>5317.204   Contracts</w:t>
             </w:r>
             <w:r>
               <w:rPr>
@@ -2465,24 +2449,24 @@
         <w:keepNext w:val="0"/>
         <w:keepLines w:val="0"/>
       </w:pPr>
-      <w:bookmarkStart w:id="16" w:name="_Toc76046675"/>
+      <w:bookmarkStart w:id="15" w:name="_Toc76046675"/>
       <w:r>
         <w:rPr>
           <w:bCs/>
         </w:rPr>
         <w:t>SUBPART 5317.1 — MULTIYEAR CONTRACTING</w:t>
       </w:r>
-      <w:bookmarkStart w:id="17" w:name="_Toc38365361"/>
-      <w:bookmarkStart w:id="18" w:name="_Toc346956450"/>
-      <w:bookmarkStart w:id="19" w:name="_Toc350304666"/>
-      <w:bookmarkStart w:id="20" w:name="_Toc350304884"/>
-      <w:bookmarkStart w:id="21" w:name="_Toc351649479"/>
+      <w:bookmarkStart w:id="16" w:name="_Toc38365361"/>
+      <w:bookmarkStart w:id="17" w:name="_Toc346956450"/>
+      <w:bookmarkStart w:id="18" w:name="_Toc350304666"/>
+      <w:bookmarkStart w:id="19" w:name="_Toc350304884"/>
+      <w:bookmarkStart w:id="20" w:name="_Toc351649479"/>
       <w:bookmarkEnd w:id="10"/>
       <w:bookmarkEnd w:id="11"/>
       <w:bookmarkEnd w:id="12"/>
       <w:bookmarkEnd w:id="13"/>
       <w:bookmarkEnd w:id="14"/>
-      <w:bookmarkEnd w:id="16"/>
+      <w:bookmarkEnd w:id="15"/>
     </w:p>
     <w:p>
       <w:pPr>
@@ -2490,7 +2474,7 @@
         <w:keepNext w:val="0"/>
         <w:keepLines w:val="0"/>
       </w:pPr>
-      <w:bookmarkStart w:id="22" w:name="_Toc76046676"/>
+      <w:bookmarkStart w:id="21" w:name="_Toc76046676"/>
       <w:r>
         <w:t>5317.105</w:t>
       </w:r>
@@ -2506,8 +2490,8 @@
       <w:r>
         <w:t>Uses</w:t>
       </w:r>
-      <w:bookmarkEnd w:id="17"/>
-      <w:bookmarkEnd w:id="22"/>
+      <w:bookmarkEnd w:id="16"/>
+      <w:bookmarkEnd w:id="21"/>
     </w:p>
     <w:p>
       <w:pPr>
@@ -2535,7 +2519,15 @@
         <w:t xml:space="preserve"> </w:t>
       </w:r>
       <w:r>
-        <w:t xml:space="preserve">Before entering into any multiyear contract, the contracting officer </w:t>
+        <w:t xml:space="preserve">Before </w:t>
+      </w:r>
+      <w:proofErr w:type="gramStart"/>
+      <w:r>
+        <w:t>entering into</w:t>
+      </w:r>
+      <w:proofErr w:type="gramEnd"/>
+      <w:r>
+        <w:t xml:space="preserve"> any multiyear contract, the contracting officer </w:t>
       </w:r>
       <w:r>
         <w:t>must</w:t>
@@ -2587,7 +2579,7 @@
         </w:rPr>
         <w:t>for approval.</w:t>
       </w:r>
-      <w:bookmarkStart w:id="23" w:name="_Toc38365362"/>
+      <w:bookmarkStart w:id="22" w:name="_Toc38365362"/>
     </w:p>
     <w:p>
       <w:pPr>
@@ -2595,15 +2587,15 @@
         <w:keepNext w:val="0"/>
         <w:keepLines w:val="0"/>
       </w:pPr>
-      <w:bookmarkStart w:id="24" w:name="_Toc76046677"/>
+      <w:bookmarkStart w:id="23" w:name="_Toc76046677"/>
       <w:r>
         <w:t xml:space="preserve">5317.106  </w:t>
       </w:r>
       <w:r>
         <w:t xml:space="preserve"> Procedures</w:t>
       </w:r>
+      <w:bookmarkEnd w:id="22"/>
       <w:bookmarkEnd w:id="23"/>
-      <w:bookmarkEnd w:id="24"/>
     </w:p>
     <w:p>
       <w:r>
@@ -2680,7 +2672,7 @@
         </w:rPr>
         <w:t>ontracting to acquire supplies and services.</w:t>
       </w:r>
-      <w:bookmarkStart w:id="25" w:name="_Toc38365363"/>
+      <w:bookmarkStart w:id="24" w:name="_Toc38365363"/>
     </w:p>
     <w:p>
       <w:pPr>
@@ -2688,7 +2680,7 @@
         <w:keepNext w:val="0"/>
         <w:keepLines w:val="0"/>
       </w:pPr>
-      <w:bookmarkStart w:id="26" w:name="_Toc76046678"/>
+      <w:bookmarkStart w:id="25" w:name="_Toc76046678"/>
       <w:r>
         <w:rPr>
           <w:bCs/>
@@ -2707,8 +2699,8 @@
         </w:rPr>
         <w:t>Special Procedures Applicable to DoD, NASA, and the Coast Guard</w:t>
       </w:r>
+      <w:bookmarkEnd w:id="24"/>
       <w:bookmarkEnd w:id="25"/>
-      <w:bookmarkEnd w:id="26"/>
     </w:p>
     <w:p>
       <w:pPr>
@@ -2748,7 +2740,21 @@
           <w:rPr>
             <w:rStyle w:val="Hyperlink"/>
           </w:rPr>
-          <w:t>MP5301.601(a)(i)</w:t>
+          <w:t>MP5301.601(a)(</w:t>
+        </w:r>
+        <w:proofErr w:type="spellStart"/>
+        <w:r>
+          <w:rPr>
+            <w:rStyle w:val="Hyperlink"/>
+          </w:rPr>
+          <w:t>i</w:t>
+        </w:r>
+        <w:proofErr w:type="spellEnd"/>
+        <w:r>
+          <w:rPr>
+            <w:rStyle w:val="Hyperlink"/>
+          </w:rPr>
+          <w:t>)</w:t>
         </w:r>
       </w:hyperlink>
       <w:r>
@@ -2775,7 +2781,6 @@
           <w:color w:val="auto"/>
           <w:u w:val="none"/>
         </w:rPr>
-        <w:lastRenderedPageBreak/>
         <w:t xml:space="preserve">(g) </w:t>
       </w:r>
       <w:r>
@@ -2800,7 +2805,21 @@
           <w:rPr>
             <w:rStyle w:val="Hyperlink"/>
           </w:rPr>
-          <w:t>MP5301.601(a)(i)</w:t>
+          <w:t>MP5301.601(a)(</w:t>
+        </w:r>
+        <w:proofErr w:type="spellStart"/>
+        <w:r>
+          <w:rPr>
+            <w:rStyle w:val="Hyperlink"/>
+          </w:rPr>
+          <w:t>i</w:t>
+        </w:r>
+        <w:proofErr w:type="spellEnd"/>
+        <w:r>
+          <w:rPr>
+            <w:rStyle w:val="Hyperlink"/>
+          </w:rPr>
+          <w:t>)</w:t>
         </w:r>
       </w:hyperlink>
       <w:r>
@@ -2811,11 +2830,11 @@
         </w:rPr>
         <w:t>.</w:t>
       </w:r>
-      <w:bookmarkStart w:id="27" w:name="_Toc38365364"/>
+      <w:bookmarkStart w:id="26" w:name="_Toc38365364"/>
+      <w:bookmarkEnd w:id="17"/>
       <w:bookmarkEnd w:id="18"/>
       <w:bookmarkEnd w:id="19"/>
       <w:bookmarkEnd w:id="20"/>
-      <w:bookmarkEnd w:id="21"/>
     </w:p>
     <w:p>
       <w:pPr>
@@ -2823,7 +2842,7 @@
         <w:keepNext w:val="0"/>
         <w:keepLines w:val="0"/>
       </w:pPr>
-      <w:bookmarkStart w:id="28" w:name="_Toc76046679"/>
+      <w:bookmarkStart w:id="27" w:name="_Toc76046679"/>
       <w:r>
         <w:t>5317.1</w:t>
       </w:r>
@@ -2836,8 +2855,8 @@
       <w:r>
         <w:t>General</w:t>
       </w:r>
+      <w:bookmarkEnd w:id="26"/>
       <w:bookmarkEnd w:id="27"/>
-      <w:bookmarkEnd w:id="28"/>
     </w:p>
     <w:p>
       <w:pPr>
@@ -3069,7 +3088,7 @@
       <w:r>
         <w:t>, as supplemented.</w:t>
       </w:r>
-      <w:bookmarkStart w:id="29" w:name="_Toc38365365"/>
+      <w:bookmarkStart w:id="28" w:name="_Toc38365365"/>
     </w:p>
     <w:p>
       <w:pPr>
@@ -3077,7 +3096,7 @@
         <w:keepNext w:val="0"/>
         <w:keepLines w:val="0"/>
       </w:pPr>
-      <w:bookmarkStart w:id="30" w:name="_Toc76046680"/>
+      <w:bookmarkStart w:id="29" w:name="_Toc76046680"/>
       <w:r>
         <w:t>5317.171</w:t>
       </w:r>
@@ -3099,8 +3118,8 @@
       <w:r>
         <w:t>ervices</w:t>
       </w:r>
+      <w:bookmarkEnd w:id="28"/>
       <w:bookmarkEnd w:id="29"/>
-      <w:bookmarkEnd w:id="30"/>
     </w:p>
     <w:p>
       <w:pPr>
@@ -3109,7 +3128,7 @@
       <w:r>
         <w:t xml:space="preserve">(c)  </w:t>
       </w:r>
-      <w:bookmarkStart w:id="31" w:name="_Toc38365366"/>
+      <w:bookmarkStart w:id="30" w:name="_Toc38365366"/>
       <w:r>
         <w:rPr>
           <w:color w:val="000000"/>
@@ -3154,7 +3173,7 @@
         <w:keepNext w:val="0"/>
         <w:keepLines w:val="0"/>
       </w:pPr>
-      <w:bookmarkStart w:id="32" w:name="_Toc76046681"/>
+      <w:bookmarkStart w:id="31" w:name="_Toc76046681"/>
       <w:r>
         <w:t>5317.172</w:t>
       </w:r>
@@ -3176,8 +3195,8 @@
       <w:r>
         <w:t>upplies</w:t>
       </w:r>
+      <w:bookmarkEnd w:id="30"/>
       <w:bookmarkEnd w:id="31"/>
-      <w:bookmarkEnd w:id="32"/>
     </w:p>
     <w:p>
       <w:pPr>
@@ -3190,20 +3209,42 @@
         <w:t>f</w:t>
       </w:r>
       <w:r>
-        <w:t xml:space="preserve">)(2)  </w:t>
+        <w:t>)(2</w:t>
+      </w:r>
+      <w:proofErr w:type="gramStart"/>
+      <w:r>
+        <w:t xml:space="preserve">)  </w:t>
       </w:r>
       <w:r>
         <w:t>S</w:t>
       </w:r>
       <w:r>
-        <w:t xml:space="preserve">ee </w:t>
+        <w:t>ee</w:t>
+      </w:r>
+      <w:proofErr w:type="gramEnd"/>
+      <w:r>
+        <w:t xml:space="preserve"> </w:t>
       </w:r>
       <w:hyperlink r:id="rId24" w:anchor="p5317172e2" w:history="1">
         <w:r>
           <w:rPr>
             <w:rStyle w:val="Hyperlink"/>
           </w:rPr>
-          <w:t>MP5301.601(a)(i)</w:t>
+          <w:t>MP5301.601(a)(</w:t>
+        </w:r>
+        <w:proofErr w:type="spellStart"/>
+        <w:r>
+          <w:rPr>
+            <w:rStyle w:val="Hyperlink"/>
+          </w:rPr>
+          <w:t>i</w:t>
+        </w:r>
+        <w:proofErr w:type="spellEnd"/>
+        <w:r>
+          <w:rPr>
+            <w:rStyle w:val="Hyperlink"/>
+          </w:rPr>
+          <w:t>)</w:t>
         </w:r>
       </w:hyperlink>
       <w:r>
@@ -3227,7 +3268,11 @@
         <w:t>DFARS 217.172(g)</w:t>
       </w:r>
       <w:r>
-        <w:t>(2)</w:t>
+        <w:t>(2</w:t>
+      </w:r>
+      <w:proofErr w:type="gramStart"/>
+      <w:r>
+        <w:t>)</w:t>
       </w:r>
       <w:r>
         <w:t xml:space="preserve"> </w:t>
@@ -3236,7 +3281,11 @@
         <w:t xml:space="preserve"> </w:t>
       </w:r>
       <w:r>
-        <w:t xml:space="preserve">through </w:t>
+        <w:t>through</w:t>
+      </w:r>
+      <w:proofErr w:type="gramEnd"/>
+      <w:r>
+        <w:t xml:space="preserve"> </w:t>
       </w:r>
       <w:r>
         <w:rPr>
@@ -3308,7 +3357,7 @@
         <w:keepNext w:val="0"/>
         <w:keepLines w:val="0"/>
       </w:pPr>
-      <w:bookmarkStart w:id="33" w:name="_Toc76046682"/>
+      <w:bookmarkStart w:id="32" w:name="_Toc76046682"/>
       <w:r>
         <w:t>5317.17</w:t>
       </w:r>
@@ -3333,61 +3382,61 @@
       <w:r>
         <w:t>Military Family Housing</w:t>
       </w:r>
+      <w:bookmarkEnd w:id="32"/>
+    </w:p>
+    <w:p>
+      <w:r>
+        <w:rPr>
+          <w:szCs w:val="24"/>
+        </w:rPr>
+        <w:t>See MP5301.601-90.</w:t>
+      </w:r>
+      <w:r>
+        <w:t xml:space="preserve">5317.174  </w:t>
+      </w:r>
+      <w:r>
+        <w:t xml:space="preserve"> </w:t>
+      </w:r>
+      <w:r>
+        <w:t xml:space="preserve">Multiyear </w:t>
+      </w:r>
+      <w:r>
+        <w:t>C</w:t>
+      </w:r>
+      <w:r>
+        <w:t xml:space="preserve">ontracts for </w:t>
+      </w:r>
+      <w:r>
+        <w:t>E</w:t>
+      </w:r>
+      <w:r>
+        <w:t xml:space="preserve">lectricity from </w:t>
+      </w:r>
+      <w:r>
+        <w:t>R</w:t>
+      </w:r>
+      <w:r>
+        <w:t xml:space="preserve">enewable </w:t>
+      </w:r>
+      <w:r>
+        <w:t>E</w:t>
+      </w:r>
+      <w:r>
+        <w:t xml:space="preserve">nergy </w:t>
+      </w:r>
+      <w:r>
+        <w:t>S</w:t>
+      </w:r>
+      <w:r>
+        <w:t>ources</w:t>
+      </w:r>
+    </w:p>
+    <w:p>
+      <w:pPr>
+        <w:pStyle w:val="List1"/>
+      </w:pPr>
+      <w:bookmarkStart w:id="33" w:name="s5317174b"/>
       <w:bookmarkEnd w:id="33"/>
-    </w:p>
-    <w:p>
-      <w:r>
-        <w:rPr>
-          <w:szCs w:val="24"/>
-        </w:rPr>
-        <w:t>See MP5301.601-90.</w:t>
-      </w:r>
-      <w:r>
-        <w:t xml:space="preserve">5317.174  </w:t>
-      </w:r>
-      <w:r>
-        <w:t xml:space="preserve"> </w:t>
-      </w:r>
-      <w:r>
-        <w:t xml:space="preserve">Multiyear </w:t>
-      </w:r>
-      <w:r>
-        <w:t>C</w:t>
-      </w:r>
-      <w:r>
-        <w:t xml:space="preserve">ontracts for </w:t>
-      </w:r>
-      <w:r>
-        <w:t>E</w:t>
-      </w:r>
-      <w:r>
-        <w:t xml:space="preserve">lectricity from </w:t>
-      </w:r>
-      <w:r>
-        <w:t>R</w:t>
-      </w:r>
-      <w:r>
-        <w:t xml:space="preserve">enewable </w:t>
-      </w:r>
-      <w:r>
-        <w:t>E</w:t>
-      </w:r>
-      <w:r>
-        <w:t xml:space="preserve">nergy </w:t>
-      </w:r>
-      <w:r>
-        <w:t>S</w:t>
-      </w:r>
-      <w:r>
-        <w:t>ources</w:t>
-      </w:r>
-    </w:p>
-    <w:p>
-      <w:pPr>
-        <w:pStyle w:val="List1"/>
-      </w:pPr>
-      <w:bookmarkStart w:id="34" w:name="s5317174b"/>
-      <w:bookmarkEnd w:id="34"/>
       <w:r>
         <w:t xml:space="preserve">(b)  </w:t>
       </w:r>
@@ -3399,7 +3448,21 @@
           <w:rPr>
             <w:rStyle w:val="Hyperlink"/>
           </w:rPr>
-          <w:t>MP5301.601(a)(i)</w:t>
+          <w:t>MP5301.601(a)(</w:t>
+        </w:r>
+        <w:proofErr w:type="spellStart"/>
+        <w:r>
+          <w:rPr>
+            <w:rStyle w:val="Hyperlink"/>
+          </w:rPr>
+          <w:t>i</w:t>
+        </w:r>
+        <w:proofErr w:type="spellEnd"/>
+        <w:r>
+          <w:rPr>
+            <w:rStyle w:val="Hyperlink"/>
+          </w:rPr>
+          <w:t>)</w:t>
         </w:r>
       </w:hyperlink>
       <w:r>
@@ -3410,11 +3473,11 @@
         </w:rPr>
         <w:t>.</w:t>
       </w:r>
-      <w:bookmarkStart w:id="35" w:name="_Toc346956453"/>
-      <w:bookmarkStart w:id="36" w:name="_Toc350304669"/>
-      <w:bookmarkStart w:id="37" w:name="_Toc350304887"/>
-      <w:bookmarkStart w:id="38" w:name="_Toc351649482"/>
-      <w:bookmarkStart w:id="39" w:name="_Toc38365367"/>
+      <w:bookmarkStart w:id="34" w:name="_Toc346956453"/>
+      <w:bookmarkStart w:id="35" w:name="_Toc350304669"/>
+      <w:bookmarkStart w:id="36" w:name="_Toc350304887"/>
+      <w:bookmarkStart w:id="37" w:name="_Toc351649482"/>
+      <w:bookmarkStart w:id="38" w:name="_Toc38365367"/>
     </w:p>
     <w:p>
       <w:pPr>
@@ -3422,7 +3485,7 @@
         <w:keepNext w:val="0"/>
         <w:keepLines w:val="0"/>
       </w:pPr>
-      <w:bookmarkStart w:id="40" w:name="_Toc76046683"/>
+      <w:bookmarkStart w:id="39" w:name="_Toc76046683"/>
       <w:r>
         <w:rPr>
           <w:bCs/>
@@ -3430,17 +3493,17 @@
         </w:rPr>
         <w:t>SUBPART 5317.2 — OPTIONS</w:t>
       </w:r>
-      <w:bookmarkStart w:id="41" w:name="_Toc346956455"/>
-      <w:bookmarkStart w:id="42" w:name="_Toc350304671"/>
-      <w:bookmarkStart w:id="43" w:name="_Toc350304889"/>
-      <w:bookmarkStart w:id="44" w:name="_Toc351649484"/>
-      <w:bookmarkStart w:id="45" w:name="_Toc38365368"/>
+      <w:bookmarkStart w:id="40" w:name="_Toc346956455"/>
+      <w:bookmarkStart w:id="41" w:name="_Toc350304671"/>
+      <w:bookmarkStart w:id="42" w:name="_Toc350304889"/>
+      <w:bookmarkStart w:id="43" w:name="_Toc351649484"/>
+      <w:bookmarkStart w:id="44" w:name="_Toc38365368"/>
+      <w:bookmarkEnd w:id="34"/>
       <w:bookmarkEnd w:id="35"/>
       <w:bookmarkEnd w:id="36"/>
       <w:bookmarkEnd w:id="37"/>
       <w:bookmarkEnd w:id="38"/>
       <w:bookmarkEnd w:id="39"/>
-      <w:bookmarkEnd w:id="40"/>
     </w:p>
     <w:p>
       <w:pPr>
@@ -3451,7 +3514,7 @@
           <w:highlight w:val="yellow"/>
         </w:rPr>
       </w:pPr>
-      <w:bookmarkStart w:id="46" w:name="_Toc76046684"/>
+      <w:bookmarkStart w:id="45" w:name="_Toc76046684"/>
       <w:r>
         <w:t xml:space="preserve">5317.204 </w:t>
       </w:r>
@@ -3461,12 +3524,12 @@
       <w:r>
         <w:t xml:space="preserve"> Contracts</w:t>
       </w:r>
+      <w:bookmarkEnd w:id="40"/>
       <w:bookmarkEnd w:id="41"/>
       <w:bookmarkEnd w:id="42"/>
       <w:bookmarkEnd w:id="43"/>
       <w:bookmarkEnd w:id="44"/>
       <w:bookmarkEnd w:id="45"/>
-      <w:bookmarkEnd w:id="46"/>
     </w:p>
     <w:p>
       <w:pPr>
@@ -3504,10 +3567,22 @@
         <w:t>(e)</w:t>
       </w:r>
       <w:r>
-        <w:t>(i)(A)</w:t>
-      </w:r>
-      <w:r>
-        <w:t>-(B)</w:t>
+        <w:t>(</w:t>
+      </w:r>
+      <w:proofErr w:type="spellStart"/>
+      <w:r>
+        <w:t>i</w:t>
+      </w:r>
+      <w:proofErr w:type="spellEnd"/>
+      <w:r>
+        <w:t>)(A)</w:t>
+      </w:r>
+      <w:r>
+        <w:t>-(</w:t>
+      </w:r>
+      <w:proofErr w:type="gramStart"/>
+      <w:r>
+        <w:t>B)</w:t>
       </w:r>
       <w:r>
         <w:t xml:space="preserve"> </w:t>
@@ -3516,7 +3591,11 @@
         <w:t xml:space="preserve"> </w:t>
       </w:r>
       <w:r>
-        <w:t xml:space="preserve">The Life Cycle </w:t>
+        <w:t>The</w:t>
+      </w:r>
+      <w:proofErr w:type="gramEnd"/>
+      <w:r>
+        <w:t xml:space="preserve"> Life Cycle </w:t>
       </w:r>
       <w:r>
         <w:t xml:space="preserve">Sustainment </w:t>
@@ -3540,11 +3619,7 @@
         <w:t>, or Acquisition Strategy Panel (ASP)</w:t>
       </w:r>
       <w:r>
-        <w:t xml:space="preserve"> approval authority has the authority to approve contract </w:t>
-      </w:r>
-      <w:r>
-        <w:lastRenderedPageBreak/>
-        <w:t xml:space="preserve">periods in excess of five years, unless otherwise restricted by statute.  If a </w:t>
+        <w:t xml:space="preserve"> approval authority has the authority to approve contract periods in excess of five years, unless otherwise restricted by statute.  If a </w:t>
       </w:r>
       <w:r>
         <w:t>LCSP</w:t>
@@ -3556,7 +3631,15 @@
         <w:t>/ASP</w:t>
       </w:r>
       <w:r>
-        <w:t xml:space="preserve"> is not required, the contracting officer has the authority to approve contract periods in excess of five years, unless otherwise restricted by statu</w:t>
+        <w:t xml:space="preserve"> is not required, the contracting officer has the authority to approve contract periods </w:t>
+      </w:r>
+      <w:proofErr w:type="gramStart"/>
+      <w:r>
+        <w:t>in excess of</w:t>
+      </w:r>
+      <w:proofErr w:type="gramEnd"/>
+      <w:r>
+        <w:t xml:space="preserve"> five years, unless otherwise restricted by statu</w:t>
       </w:r>
       <w:r>
         <w:t>t</w:t>
@@ -3570,7 +3653,15 @@
         <w:pStyle w:val="List1"/>
       </w:pPr>
       <w:r>
-        <w:t xml:space="preserve">(e)(i)(C)  </w:t>
+        <w:t>(e)(</w:t>
+      </w:r>
+      <w:proofErr w:type="spellStart"/>
+      <w:r>
+        <w:t>i</w:t>
+      </w:r>
+      <w:proofErr w:type="spellEnd"/>
+      <w:r>
+        <w:t xml:space="preserve">)(C)  </w:t>
       </w:r>
       <w:r>
         <w:rPr>
@@ -3707,7 +3798,7 @@
       <w:r>
         <w:t>.</w:t>
       </w:r>
-      <w:bookmarkStart w:id="47" w:name="_Toc38365369"/>
+      <w:bookmarkStart w:id="46" w:name="_Toc38365369"/>
     </w:p>
     <w:p>
       <w:pPr>
@@ -3715,12 +3806,12 @@
         <w:keepNext w:val="0"/>
         <w:keepLines w:val="0"/>
       </w:pPr>
-      <w:bookmarkStart w:id="48" w:name="_Toc76046685"/>
+      <w:bookmarkStart w:id="47" w:name="_Toc76046685"/>
       <w:r>
         <w:t>5317.205   Documentation</w:t>
       </w:r>
+      <w:bookmarkEnd w:id="46"/>
       <w:bookmarkEnd w:id="47"/>
-      <w:bookmarkEnd w:id="48"/>
     </w:p>
     <w:p>
       <w:r>
@@ -3740,7 +3831,7 @@
       <w:r>
         <w:t>template.</w:t>
       </w:r>
-      <w:bookmarkStart w:id="49" w:name="_Toc38365370"/>
+      <w:bookmarkStart w:id="48" w:name="_Toc38365370"/>
     </w:p>
     <w:p>
       <w:pPr>
@@ -3748,12 +3839,12 @@
         <w:keepNext w:val="0"/>
         <w:keepLines w:val="0"/>
       </w:pPr>
-      <w:bookmarkStart w:id="50" w:name="_Toc76046686"/>
+      <w:bookmarkStart w:id="49" w:name="_Toc76046686"/>
       <w:r>
         <w:t>5317.207   Exercise of Options</w:t>
       </w:r>
+      <w:bookmarkEnd w:id="48"/>
       <w:bookmarkEnd w:id="49"/>
-      <w:bookmarkEnd w:id="50"/>
     </w:p>
     <w:p>
       <w:pPr>
@@ -3859,11 +3950,11 @@
       <w:r>
         <w:t>).</w:t>
       </w:r>
-      <w:bookmarkStart w:id="51" w:name="_Toc38365371"/>
-      <w:bookmarkStart w:id="52" w:name="_Toc346956460"/>
-      <w:bookmarkStart w:id="53" w:name="_Toc350304678"/>
-      <w:bookmarkStart w:id="54" w:name="_Toc350304896"/>
-      <w:bookmarkStart w:id="55" w:name="_Toc351649491"/>
+      <w:bookmarkStart w:id="50" w:name="_Toc38365371"/>
+      <w:bookmarkStart w:id="51" w:name="_Toc346956460"/>
+      <w:bookmarkStart w:id="52" w:name="_Toc350304678"/>
+      <w:bookmarkStart w:id="53" w:name="_Toc350304896"/>
+      <w:bookmarkStart w:id="54" w:name="_Toc351649491"/>
     </w:p>
     <w:p>
       <w:pPr>
@@ -3871,16 +3962,16 @@
         <w:keepNext w:val="0"/>
         <w:keepLines w:val="0"/>
       </w:pPr>
-      <w:bookmarkStart w:id="56" w:name="_Toc76046687"/>
+      <w:bookmarkStart w:id="55" w:name="_Toc76046687"/>
       <w:r>
         <w:t>SUBPART 5317.5 — INTERAGENCY ACQUISITIONS</w:t>
       </w:r>
-      <w:bookmarkEnd w:id="51"/>
-      <w:bookmarkEnd w:id="56"/>
+      <w:bookmarkEnd w:id="50"/>
+      <w:bookmarkEnd w:id="55"/>
       <w:r>
         <w:t xml:space="preserve"> </w:t>
       </w:r>
-      <w:bookmarkStart w:id="57" w:name="_Toc38365372"/>
+      <w:bookmarkStart w:id="56" w:name="_Toc38365372"/>
     </w:p>
     <w:p>
       <w:pPr>
@@ -3888,12 +3979,12 @@
         <w:keepNext w:val="0"/>
         <w:keepLines w:val="0"/>
       </w:pPr>
-      <w:bookmarkStart w:id="58" w:name="_Toc76046688"/>
+      <w:bookmarkStart w:id="57" w:name="_Toc76046688"/>
       <w:r>
         <w:t>5317.500   Scope of Subpart</w:t>
       </w:r>
+      <w:bookmarkEnd w:id="56"/>
       <w:bookmarkEnd w:id="57"/>
-      <w:bookmarkEnd w:id="58"/>
     </w:p>
     <w:p>
       <w:r>
@@ -4007,7 +4098,7 @@
       <w:r>
         <w:t>.</w:t>
       </w:r>
-      <w:bookmarkStart w:id="59" w:name="_Toc38365373"/>
+      <w:bookmarkStart w:id="58" w:name="_Toc38365373"/>
     </w:p>
     <w:p>
       <w:pPr>
@@ -4015,7 +4106,7 @@
         <w:keepNext w:val="0"/>
         <w:keepLines w:val="0"/>
       </w:pPr>
-      <w:bookmarkStart w:id="60" w:name="_Toc76046689"/>
+      <w:bookmarkStart w:id="59" w:name="_Toc76046689"/>
       <w:r>
         <w:rPr>
           <w:bCs/>
@@ -4025,9 +4116,9 @@
       <w:r>
         <w:t>— INTERAGENCY ACQUISITIONS:  ACQUISITIONS BY NONDEFENSE AGENCIES ON BEHALF OF THE DEPARTMENT OF DEFENSE</w:t>
       </w:r>
-      <w:bookmarkStart w:id="61" w:name="_Toc38365374"/>
+      <w:bookmarkStart w:id="60" w:name="_Toc38365374"/>
+      <w:bookmarkEnd w:id="58"/>
       <w:bookmarkEnd w:id="59"/>
-      <w:bookmarkEnd w:id="60"/>
     </w:p>
     <w:p>
       <w:pPr>
@@ -4038,7 +4129,7 @@
           <w:szCs w:val="24"/>
         </w:rPr>
       </w:pPr>
-      <w:bookmarkStart w:id="62" w:name="_Toc76046690"/>
+      <w:bookmarkStart w:id="61" w:name="_Toc76046690"/>
       <w:r>
         <w:rPr>
           <w:bCs/>
@@ -4046,7 +4137,7 @@
         </w:rPr>
         <w:t>5317.703   Policy</w:t>
       </w:r>
-      <w:bookmarkEnd w:id="62"/>
+      <w:bookmarkEnd w:id="61"/>
     </w:p>
     <w:p>
       <w:pPr>
@@ -4057,7 +4148,6 @@
         </w:rPr>
       </w:pPr>
       <w:r>
-        <w:lastRenderedPageBreak/>
         <w:t xml:space="preserve">(e)  </w:t>
       </w:r>
       <w:r>
@@ -4099,15 +4189,15 @@
         <w:keepNext w:val="0"/>
         <w:keepLines w:val="0"/>
       </w:pPr>
-      <w:bookmarkStart w:id="63" w:name="_Toc76046691"/>
+      <w:bookmarkStart w:id="62" w:name="_Toc76046691"/>
       <w:r>
         <w:rPr>
           <w:bCs/>
         </w:rPr>
         <w:t>5317.770   Procedures</w:t>
       </w:r>
-      <w:bookmarkEnd w:id="61"/>
-      <w:bookmarkEnd w:id="63"/>
+      <w:bookmarkEnd w:id="60"/>
+      <w:bookmarkEnd w:id="62"/>
     </w:p>
     <w:p>
       <w:r>
@@ -4135,7 +4225,7 @@
       <w:r>
         <w:t xml:space="preserve"> </w:t>
       </w:r>
-      <w:bookmarkStart w:id="64" w:name="_Toc38365375"/>
+      <w:bookmarkStart w:id="63" w:name="_Toc38365375"/>
     </w:p>
     <w:p>
       <w:pPr>
@@ -4143,21 +4233,21 @@
         <w:keepNext w:val="0"/>
         <w:keepLines w:val="0"/>
       </w:pPr>
-      <w:bookmarkStart w:id="65" w:name="_Toc76046692"/>
+      <w:bookmarkStart w:id="64" w:name="_Toc76046692"/>
       <w:r>
         <w:t>SUBPART 5317.74 — UNDEFINITIZED CONTRACT ACTIONS</w:t>
       </w:r>
-      <w:bookmarkStart w:id="66" w:name="_Toc38365376"/>
-      <w:bookmarkStart w:id="67" w:name="_Toc346956463"/>
-      <w:bookmarkStart w:id="68" w:name="_Toc350304681"/>
-      <w:bookmarkStart w:id="69" w:name="_Toc350304899"/>
-      <w:bookmarkStart w:id="70" w:name="_Toc351649494"/>
+      <w:bookmarkStart w:id="65" w:name="_Toc38365376"/>
+      <w:bookmarkStart w:id="66" w:name="_Toc346956463"/>
+      <w:bookmarkStart w:id="67" w:name="_Toc350304681"/>
+      <w:bookmarkStart w:id="68" w:name="_Toc350304899"/>
+      <w:bookmarkStart w:id="69" w:name="_Toc351649494"/>
+      <w:bookmarkEnd w:id="51"/>
       <w:bookmarkEnd w:id="52"/>
       <w:bookmarkEnd w:id="53"/>
       <w:bookmarkEnd w:id="54"/>
-      <w:bookmarkEnd w:id="55"/>
+      <w:bookmarkEnd w:id="63"/>
       <w:bookmarkEnd w:id="64"/>
-      <w:bookmarkEnd w:id="65"/>
     </w:p>
     <w:p>
       <w:pPr>
@@ -4165,7 +4255,7 @@
         <w:keepNext w:val="0"/>
         <w:keepLines w:val="0"/>
       </w:pPr>
-      <w:bookmarkStart w:id="71" w:name="_Toc76046693"/>
+      <w:bookmarkStart w:id="70" w:name="_Toc76046693"/>
       <w:r>
         <w:rPr>
           <w:bCs/>
@@ -4184,8 +4274,8 @@
         </w:rPr>
         <w:t>Exceptions</w:t>
       </w:r>
-      <w:bookmarkEnd w:id="66"/>
-      <w:bookmarkEnd w:id="71"/>
+      <w:bookmarkEnd w:id="65"/>
+      <w:bookmarkEnd w:id="70"/>
     </w:p>
     <w:p>
       <w:pPr>
@@ -4245,7 +4335,23 @@
         <w:t xml:space="preserve"> </w:t>
       </w:r>
       <w:r>
-        <w:t xml:space="preserve">When procurement funds must be added to an undefinitized long-lead procurement contract issued with advance procurement funds prior to definitization, follow the procedures at </w:t>
+        <w:t xml:space="preserve">When procurement funds must be added to an </w:t>
+      </w:r>
+      <w:proofErr w:type="spellStart"/>
+      <w:r>
+        <w:t>undefinitized</w:t>
+      </w:r>
+      <w:proofErr w:type="spellEnd"/>
+      <w:r>
+        <w:t xml:space="preserve"> long-lead procurement contract issued with advance procurement funds prior to </w:t>
+      </w:r>
+      <w:proofErr w:type="spellStart"/>
+      <w:r>
+        <w:t>definitization</w:t>
+      </w:r>
+      <w:proofErr w:type="spellEnd"/>
+      <w:r>
+        <w:t xml:space="preserve">, follow the procedures at </w:t>
       </w:r>
       <w:r>
         <w:t>DFARS 217.74</w:t>
@@ -4312,14 +4418,14 @@
       <w:r>
         <w:t>Maintain proof of submission in the contract file.</w:t>
       </w:r>
-      <w:bookmarkStart w:id="72" w:name="_Toc346956464"/>
-      <w:bookmarkStart w:id="73" w:name="_Toc350304682"/>
-      <w:bookmarkStart w:id="74" w:name="_Toc350304900"/>
-      <w:bookmarkStart w:id="75" w:name="_Toc351649495"/>
+      <w:bookmarkStart w:id="71" w:name="_Toc346956464"/>
+      <w:bookmarkStart w:id="72" w:name="_Toc350304682"/>
+      <w:bookmarkStart w:id="73" w:name="_Toc350304900"/>
+      <w:bookmarkStart w:id="74" w:name="_Toc351649495"/>
+      <w:bookmarkEnd w:id="66"/>
       <w:bookmarkEnd w:id="67"/>
       <w:bookmarkEnd w:id="68"/>
       <w:bookmarkEnd w:id="69"/>
-      <w:bookmarkEnd w:id="70"/>
     </w:p>
     <w:p>
       <w:r>
@@ -4346,7 +4452,7 @@
           <w:lang w:val="en"/>
         </w:rPr>
       </w:pPr>
-      <w:bookmarkStart w:id="76" w:name="_Toc76046694"/>
+      <w:bookmarkStart w:id="75" w:name="_Toc76046694"/>
       <w:r>
         <w:rPr>
           <w:szCs w:val="24"/>
@@ -4354,7 +4460,7 @@
         </w:rPr>
         <w:t>5317.7404 Limitations</w:t>
       </w:r>
-      <w:bookmarkEnd w:id="76"/>
+      <w:bookmarkEnd w:id="75"/>
     </w:p>
     <w:p>
       <w:pPr>
@@ -4375,21 +4481,37 @@
           <w:szCs w:val="24"/>
           <w:lang w:val="en"/>
         </w:rPr>
-        <w:t xml:space="preserve">i) </w:t>
-      </w:r>
+        <w:t>i</w:t>
+      </w:r>
+      <w:proofErr w:type="gramStart"/>
       <w:r>
         <w:rPr>
           <w:szCs w:val="24"/>
           <w:lang w:val="en"/>
         </w:rPr>
-        <w:t xml:space="preserve"> </w:t>
+        <w:t xml:space="preserve">) </w:t>
       </w:r>
       <w:r>
         <w:rPr>
           <w:szCs w:val="24"/>
           <w:lang w:val="en"/>
         </w:rPr>
-        <w:t>See 5317.7404-1 for approval authority to enter into a UCA for a foreign military sale.</w:t>
+        <w:t xml:space="preserve"> </w:t>
+      </w:r>
+      <w:r>
+        <w:rPr>
+          <w:szCs w:val="24"/>
+          <w:lang w:val="en"/>
+        </w:rPr>
+        <w:t>See</w:t>
+      </w:r>
+      <w:proofErr w:type="gramEnd"/>
+      <w:r>
+        <w:rPr>
+          <w:szCs w:val="24"/>
+          <w:lang w:val="en"/>
+        </w:rPr>
+        <w:t xml:space="preserve"> 5317.7404-1 for approval authority to enter into a UCA for a foreign military sale.</w:t>
       </w:r>
     </w:p>
     <w:p>
@@ -4411,7 +4533,21 @@
           <w:rPr>
             <w:rStyle w:val="Hyperlink"/>
           </w:rPr>
-          <w:t>MP5301.601(a)(i)</w:t>
+          <w:t>MP5301.601(a)(</w:t>
+        </w:r>
+        <w:proofErr w:type="spellStart"/>
+        <w:r>
+          <w:rPr>
+            <w:rStyle w:val="Hyperlink"/>
+          </w:rPr>
+          <w:t>i</w:t>
+        </w:r>
+        <w:proofErr w:type="spellEnd"/>
+        <w:r>
+          <w:rPr>
+            <w:rStyle w:val="Hyperlink"/>
+          </w:rPr>
+          <w:t>)</w:t>
         </w:r>
       </w:hyperlink>
       <w:r>
@@ -4421,7 +4557,7 @@
         </w:rPr>
         <w:t>.</w:t>
       </w:r>
-      <w:bookmarkStart w:id="77" w:name="_Toc38365377"/>
+      <w:bookmarkStart w:id="76" w:name="_Toc38365377"/>
     </w:p>
     <w:p>
       <w:pPr>
@@ -4429,7 +4565,7 @@
         <w:keepNext w:val="0"/>
         <w:keepLines w:val="0"/>
       </w:pPr>
-      <w:bookmarkStart w:id="78" w:name="_Toc76046695"/>
+      <w:bookmarkStart w:id="77" w:name="_Toc76046695"/>
       <w:r>
         <w:t xml:space="preserve">5317.7404-1  </w:t>
       </w:r>
@@ -4439,12 +4575,12 @@
       <w:r>
         <w:t>Authorization</w:t>
       </w:r>
+      <w:bookmarkEnd w:id="71"/>
       <w:bookmarkEnd w:id="72"/>
       <w:bookmarkEnd w:id="73"/>
       <w:bookmarkEnd w:id="74"/>
-      <w:bookmarkEnd w:id="75"/>
+      <w:bookmarkEnd w:id="76"/>
       <w:bookmarkEnd w:id="77"/>
-      <w:bookmarkEnd w:id="78"/>
     </w:p>
     <w:p>
       <w:r>
@@ -4455,7 +4591,21 @@
           <w:rPr>
             <w:rStyle w:val="Hyperlink"/>
           </w:rPr>
-          <w:t>MP5301.601(a)(i)</w:t>
+          <w:t>MP5301.601(a)(</w:t>
+        </w:r>
+        <w:proofErr w:type="spellStart"/>
+        <w:r>
+          <w:rPr>
+            <w:rStyle w:val="Hyperlink"/>
+          </w:rPr>
+          <w:t>i</w:t>
+        </w:r>
+        <w:proofErr w:type="spellEnd"/>
+        <w:r>
+          <w:rPr>
+            <w:rStyle w:val="Hyperlink"/>
+          </w:rPr>
+          <w:t>)</w:t>
         </w:r>
       </w:hyperlink>
       <w:r>
@@ -4475,10 +4625,10 @@
       <w:r>
         <w:t xml:space="preserve"> template.</w:t>
       </w:r>
-      <w:bookmarkStart w:id="79" w:name="_Toc346956465"/>
-      <w:bookmarkStart w:id="80" w:name="_Toc350304683"/>
-      <w:bookmarkStart w:id="81" w:name="_Toc350304901"/>
-      <w:bookmarkStart w:id="82" w:name="_Toc351649496"/>
+      <w:bookmarkStart w:id="78" w:name="_Toc346956465"/>
+      <w:bookmarkStart w:id="79" w:name="_Toc350304683"/>
+      <w:bookmarkStart w:id="80" w:name="_Toc350304901"/>
+      <w:bookmarkStart w:id="81" w:name="_Toc351649496"/>
     </w:p>
     <w:p>
       <w:r>
@@ -4502,7 +4652,7 @@
         </w:rPr>
         <w:t>.</w:t>
       </w:r>
-      <w:bookmarkStart w:id="83" w:name="_Toc38365378"/>
+      <w:bookmarkStart w:id="82" w:name="_Toc38365378"/>
     </w:p>
     <w:p>
       <w:pPr>
@@ -4510,15 +4660,20 @@
         <w:keepNext w:val="0"/>
         <w:keepLines w:val="0"/>
       </w:pPr>
-      <w:bookmarkStart w:id="84" w:name="_Toc76046696"/>
+      <w:bookmarkStart w:id="83" w:name="_Toc76046696"/>
       <w:r>
         <w:t xml:space="preserve">5317.7404-3  </w:t>
       </w:r>
       <w:r>
         <w:t xml:space="preserve"> </w:t>
       </w:r>
-      <w:r>
-        <w:t xml:space="preserve">Definitization </w:t>
+      <w:proofErr w:type="spellStart"/>
+      <w:r>
+        <w:t>Definitization</w:t>
+      </w:r>
+      <w:proofErr w:type="spellEnd"/>
+      <w:r>
+        <w:t xml:space="preserve"> </w:t>
       </w:r>
       <w:r>
         <w:t>S</w:t>
@@ -4526,12 +4681,12 @@
       <w:r>
         <w:t>chedule</w:t>
       </w:r>
+      <w:bookmarkEnd w:id="78"/>
       <w:bookmarkEnd w:id="79"/>
       <w:bookmarkEnd w:id="80"/>
       <w:bookmarkEnd w:id="81"/>
       <w:bookmarkEnd w:id="82"/>
       <w:bookmarkEnd w:id="83"/>
-      <w:bookmarkEnd w:id="84"/>
     </w:p>
     <w:p>
       <w:pPr>
@@ -4551,7 +4706,21 @@
           <w:rPr>
             <w:rStyle w:val="Hyperlink"/>
           </w:rPr>
-          <w:t>MP5301.601(a)(i)</w:t>
+          <w:t>MP5301.601(a)(</w:t>
+        </w:r>
+        <w:proofErr w:type="spellStart"/>
+        <w:r>
+          <w:rPr>
+            <w:rStyle w:val="Hyperlink"/>
+          </w:rPr>
+          <w:t>i</w:t>
+        </w:r>
+        <w:proofErr w:type="spellEnd"/>
+        <w:r>
+          <w:rPr>
+            <w:rStyle w:val="Hyperlink"/>
+          </w:rPr>
+          <w:t>)</w:t>
         </w:r>
       </w:hyperlink>
       <w:r>
@@ -4611,7 +4780,7 @@
         </w:rPr>
         <w:t>.</w:t>
       </w:r>
-      <w:bookmarkStart w:id="85" w:name="_Toc38365379"/>
+      <w:bookmarkStart w:id="84" w:name="_Toc38365379"/>
     </w:p>
     <w:p>
       <w:pPr>
@@ -4619,7 +4788,7 @@
         <w:keepNext w:val="0"/>
         <w:keepLines w:val="0"/>
       </w:pPr>
-      <w:bookmarkStart w:id="86" w:name="_Toc76046697"/>
+      <w:bookmarkStart w:id="85" w:name="_Toc76046697"/>
       <w:r>
         <w:rPr>
           <w:bCs/>
@@ -4632,8 +4801,8 @@
         </w:rPr>
         <w:t xml:space="preserve">  Exceptions</w:t>
       </w:r>
+      <w:bookmarkEnd w:id="84"/>
       <w:bookmarkEnd w:id="85"/>
-      <w:bookmarkEnd w:id="86"/>
     </w:p>
     <w:p>
       <w:pPr>
@@ -4643,10 +4812,9 @@
         <w:spacing w:before="0" w:after="0"/>
       </w:pPr>
       <w:r>
-        <w:lastRenderedPageBreak/>
         <w:t xml:space="preserve">(b)  </w:t>
       </w:r>
-      <w:bookmarkStart w:id="87" w:name="_Toc38365380"/>
+      <w:bookmarkStart w:id="86" w:name="_Toc38365380"/>
       <w:r>
         <w:rPr>
           <w:color w:val="000000"/>
@@ -4705,7 +4873,7 @@
         <w:keepNext w:val="0"/>
         <w:keepLines w:val="0"/>
       </w:pPr>
-      <w:bookmarkStart w:id="88" w:name="_Toc76046698"/>
+      <w:bookmarkStart w:id="87" w:name="_Toc76046698"/>
       <w:r>
         <w:rPr>
           <w:bCs/>
@@ -4724,8 +4892,8 @@
         </w:rPr>
         <w:t>Plans and Reports</w:t>
       </w:r>
+      <w:bookmarkEnd w:id="86"/>
       <w:bookmarkEnd w:id="87"/>
-      <w:bookmarkEnd w:id="88"/>
     </w:p>
     <w:p>
       <w:pPr>
@@ -4830,7 +4998,7 @@
       <w:r>
         <w:t xml:space="preserve">.  Special access program offices will provide the information directly to the DAS(C)/ADAS(C), as appropriate.  </w:t>
       </w:r>
-      <w:bookmarkStart w:id="89" w:name="_Toc38365381"/>
+      <w:bookmarkStart w:id="88" w:name="_Toc38365381"/>
     </w:p>
     <w:p>
       <w:pPr>
@@ -4838,7 +5006,7 @@
         <w:keepNext w:val="0"/>
         <w:keepLines w:val="0"/>
       </w:pPr>
-      <w:bookmarkStart w:id="90" w:name="_Toc76046699"/>
+      <w:bookmarkStart w:id="89" w:name="_Toc76046699"/>
       <w:r>
         <w:t xml:space="preserve">5317.7406  </w:t>
       </w:r>
@@ -4854,8 +5022,8 @@
       <w:r>
         <w:t>lauses</w:t>
       </w:r>
+      <w:bookmarkEnd w:id="88"/>
       <w:bookmarkEnd w:id="89"/>
-      <w:bookmarkEnd w:id="90"/>
     </w:p>
     <w:p>
       <w:pPr>
@@ -4890,7 +5058,7 @@
       <w:r>
         <w:t>, in all long-lead procurement solicitations and contracts initiated with advance procurement funds.</w:t>
       </w:r>
-      <w:bookmarkStart w:id="91" w:name="_Toc38365382"/>
+      <w:bookmarkStart w:id="90" w:name="_Toc38365382"/>
     </w:p>
     <w:p>
       <w:pPr>
@@ -4898,16 +5066,16 @@
         <w:keepNext w:val="0"/>
         <w:keepLines w:val="0"/>
       </w:pPr>
-      <w:bookmarkStart w:id="92" w:name="_Toc76046700"/>
+      <w:bookmarkStart w:id="91" w:name="_Toc76046700"/>
       <w:r>
         <w:t>SUBPART 5317.75 — ACQUISITION OF REPLENISHMENT PARTS</w:t>
       </w:r>
+      <w:bookmarkEnd w:id="90"/>
       <w:bookmarkEnd w:id="91"/>
-      <w:bookmarkEnd w:id="92"/>
       <w:r>
         <w:t xml:space="preserve"> </w:t>
       </w:r>
-      <w:bookmarkStart w:id="93" w:name="_Toc38365383"/>
+      <w:bookmarkStart w:id="92" w:name="_Toc38365383"/>
     </w:p>
     <w:p>
       <w:pPr>
@@ -4915,12 +5083,12 @@
         <w:keepNext w:val="0"/>
         <w:keepLines w:val="0"/>
       </w:pPr>
-      <w:bookmarkStart w:id="94" w:name="_Toc76046701"/>
+      <w:bookmarkStart w:id="93" w:name="_Toc76046701"/>
       <w:r>
         <w:t>5317.7502   General</w:t>
       </w:r>
+      <w:bookmarkEnd w:id="92"/>
       <w:bookmarkEnd w:id="93"/>
-      <w:bookmarkEnd w:id="94"/>
     </w:p>
     <w:p>
       <w:r>
@@ -4958,7 +5126,7 @@
         </w:rPr>
         <w:t>.</w:t>
       </w:r>
-      <w:bookmarkStart w:id="95" w:name="_Toc38365384"/>
+      <w:bookmarkStart w:id="94" w:name="_Toc38365384"/>
     </w:p>
     <w:p>
       <w:pPr>
@@ -4966,7 +5134,7 @@
         <w:keepNext w:val="0"/>
         <w:keepLines w:val="0"/>
       </w:pPr>
-      <w:bookmarkStart w:id="96" w:name="_Toc76046702"/>
+      <w:bookmarkStart w:id="95" w:name="_Toc76046702"/>
       <w:r>
         <w:t xml:space="preserve">5317.7504  </w:t>
       </w:r>
@@ -4976,8 +5144,8 @@
       <w:r>
         <w:t>Acquisition of Parts When Data is Not Available</w:t>
       </w:r>
+      <w:bookmarkEnd w:id="94"/>
       <w:bookmarkEnd w:id="95"/>
-      <w:bookmarkEnd w:id="96"/>
     </w:p>
     <w:p>
       <w:pPr>
@@ -4996,13 +5164,27 @@
           <w:rPr>
             <w:rStyle w:val="Hyperlink"/>
           </w:rPr>
-          <w:t>MP5301.601(a)(i)</w:t>
+          <w:t>MP5301.601(a)(</w:t>
+        </w:r>
+        <w:proofErr w:type="spellStart"/>
+        <w:r>
+          <w:rPr>
+            <w:rStyle w:val="Hyperlink"/>
+          </w:rPr>
+          <w:t>i</w:t>
+        </w:r>
+        <w:proofErr w:type="spellEnd"/>
+        <w:r>
+          <w:rPr>
+            <w:rStyle w:val="Hyperlink"/>
+          </w:rPr>
+          <w:t>)</w:t>
         </w:r>
       </w:hyperlink>
       <w:r>
         <w:t>.</w:t>
       </w:r>
-      <w:bookmarkStart w:id="97" w:name="_Toc38365385"/>
+      <w:bookmarkStart w:id="96" w:name="_Toc38365385"/>
     </w:p>
     <w:p>
       <w:pPr>
@@ -5010,7 +5192,7 @@
         <w:keepNext w:val="0"/>
         <w:keepLines w:val="0"/>
       </w:pPr>
-      <w:bookmarkStart w:id="98" w:name="_Toc76046703"/>
+      <w:bookmarkStart w:id="97" w:name="_Toc76046703"/>
       <w:r>
         <w:t>5317.7505</w:t>
       </w:r>
@@ -5020,8 +5202,8 @@
       <w:r>
         <w:t xml:space="preserve">  Limitations on Price Increases</w:t>
       </w:r>
+      <w:bookmarkEnd w:id="96"/>
       <w:bookmarkEnd w:id="97"/>
-      <w:bookmarkEnd w:id="98"/>
     </w:p>
     <w:p>
       <w:pPr>
@@ -5041,7 +5223,21 @@
           <w:rPr>
             <w:rStyle w:val="Hyperlink"/>
           </w:rPr>
-          <w:t>MP5301.601(a)(i)</w:t>
+          <w:t>MP5301.601(a)(</w:t>
+        </w:r>
+        <w:proofErr w:type="spellStart"/>
+        <w:r>
+          <w:rPr>
+            <w:rStyle w:val="Hyperlink"/>
+          </w:rPr>
+          <w:t>i</w:t>
+        </w:r>
+        <w:proofErr w:type="spellEnd"/>
+        <w:r>
+          <w:rPr>
+            <w:rStyle w:val="Hyperlink"/>
+          </w:rPr>
+          <w:t>)</w:t>
         </w:r>
       </w:hyperlink>
       <w:r>
@@ -5093,8 +5289,8 @@
           <w:szCs w:val="24"/>
         </w:rPr>
       </w:pPr>
-      <w:bookmarkStart w:id="99" w:name="s531795"/>
-      <w:bookmarkEnd w:id="99"/>
+      <w:bookmarkStart w:id="98" w:name="s531795"/>
+      <w:bookmarkEnd w:id="98"/>
       <w:r>
         <w:rPr>
           <w:rFonts w:eastAsia="Calibri"/>
@@ -5137,7 +5333,7 @@
         </w:rPr>
         <w:t>.</w:t>
       </w:r>
-      <w:bookmarkStart w:id="100" w:name="_Toc38365386"/>
+      <w:bookmarkStart w:id="99" w:name="_Toc38365386"/>
     </w:p>
     <w:p>
       <w:pPr>
@@ -5145,7 +5341,7 @@
         <w:keepNext w:val="0"/>
         <w:keepLines w:val="0"/>
       </w:pPr>
-      <w:bookmarkStart w:id="101" w:name="_Toc76046704"/>
+      <w:bookmarkStart w:id="100" w:name="_Toc76046704"/>
       <w:r>
         <w:rPr>
           <w:bCs/>
@@ -5173,15 +5369,15 @@
         </w:rPr>
         <w:t>ASSOCIATE CONTRACTOR AGREEMENTS</w:t>
       </w:r>
+      <w:bookmarkEnd w:id="99"/>
       <w:bookmarkEnd w:id="100"/>
-      <w:bookmarkEnd w:id="101"/>
       <w:r>
         <w:rPr>
           <w:bCs/>
         </w:rPr>
         <w:t xml:space="preserve"> </w:t>
       </w:r>
-      <w:bookmarkStart w:id="102" w:name="_Toc38365387"/>
+      <w:bookmarkStart w:id="101" w:name="_Toc38365387"/>
     </w:p>
     <w:p>
       <w:pPr>
@@ -5189,7 +5385,7 @@
         <w:keepNext w:val="0"/>
         <w:keepLines w:val="0"/>
       </w:pPr>
-      <w:bookmarkStart w:id="103" w:name="_Toc76046705"/>
+      <w:bookmarkStart w:id="102" w:name="_Toc76046705"/>
       <w:r>
         <w:rPr>
           <w:bCs/>
@@ -5226,8 +5422,8 @@
         </w:rPr>
         <w:t>Associate Contractor Agreements</w:t>
       </w:r>
+      <w:bookmarkEnd w:id="101"/>
       <w:bookmarkEnd w:id="102"/>
-      <w:bookmarkEnd w:id="103"/>
     </w:p>
     <w:p>
       <w:r>
@@ -5263,6 +5459,8 @@
       <w:headerReference w:type="default" r:id="rId61"/>
       <w:footerReference w:type="even" r:id="rId62"/>
       <w:footerReference w:type="default" r:id="rId63"/>
+      <w:headerReference w:type="first" r:id="rId64"/>
+      <w:footerReference w:type="first" r:id="rId65"/>
       <w:pgSz w:w="12240" w:h="15840" w:code="1"/>
       <w:pgMar w:top="1440" w:right="1440" w:bottom="1440" w:left="1440" w:header="432" w:footer="432" w:gutter="0"/>
       <w:cols w:space="432"/>
@@ -5273,7 +5471,7 @@
 </file>
 
 <file path=word/endnotes.xml><?xml version="1.0" encoding="utf-8"?>
-<w:endnotes xmlns:wpc="http://schemas.microsoft.com/office/word/2010/wordprocessingCanvas" xmlns:cx="http://schemas.microsoft.com/office/drawing/2014/chartex" xmlns:cx1="http://schemas.microsoft.com/office/drawing/2015/9/8/chartex" xmlns:mc="http://schemas.openxmlformats.org/markup-compatibility/2006" xmlns:o="urn:schemas-microsoft-com:office:office" xmlns:r="http://schemas.openxmlformats.org/officeDocument/2006/relationships" xmlns:m="http://schemas.openxmlformats.org/officeDocument/2006/math" xmlns:v="urn:schemas-microsoft-com:vml" xmlns:wp14="http://schemas.microsoft.com/office/word/2010/wordprocessingDrawing" xmlns:wp="http://schemas.openxmlformats.org/drawingml/2006/wordprocessingDrawing" xmlns:w10="urn:schemas-microsoft-com:office:word" xmlns:w="http://schemas.openxmlformats.org/wordprocessingml/2006/main" xmlns:w14="http://schemas.microsoft.com/office/word/2010/wordml" xmlns:w15="http://schemas.microsoft.com/office/word/2012/wordml" xmlns:w16se="http://schemas.microsoft.com/office/word/2015/wordml/symex" xmlns:wpg="http://schemas.microsoft.com/office/word/2010/wordprocessingGroup" xmlns:wpi="http://schemas.microsoft.com/office/word/2010/wordprocessingInk" xmlns:wne="http://schemas.microsoft.com/office/word/2006/wordml" xmlns:wps="http://schemas.microsoft.com/office/word/2010/wordprocessingShape" mc:Ignorable="w14 w15 w16se wp14">
+<w:endnotes xmlns:wpc="http://schemas.microsoft.com/office/word/2010/wordprocessingCanvas" xmlns:cx="http://schemas.microsoft.com/office/drawing/2014/chartex" xmlns:cx1="http://schemas.microsoft.com/office/drawing/2015/9/8/chartex" xmlns:cx2="http://schemas.microsoft.com/office/drawing/2015/10/21/chartex" xmlns:cx3="http://schemas.microsoft.com/office/drawing/2016/5/9/chartex" xmlns:cx4="http://schemas.microsoft.com/office/drawing/2016/5/10/chartex" xmlns:cx5="http://schemas.microsoft.com/office/drawing/2016/5/11/chartex" xmlns:cx6="http://schemas.microsoft.com/office/drawing/2016/5/12/chartex" xmlns:cx7="http://schemas.microsoft.com/office/drawing/2016/5/13/chartex" xmlns:cx8="http://schemas.microsoft.com/office/drawing/2016/5/14/chartex" xmlns:mc="http://schemas.openxmlformats.org/markup-compatibility/2006" xmlns:aink="http://schemas.microsoft.com/office/drawing/2016/ink" xmlns:am3d="http://schemas.microsoft.com/office/drawing/2017/model3d" xmlns:o="urn:schemas-microsoft-com:office:office" xmlns:r="http://schemas.openxmlformats.org/officeDocument/2006/relationships" xmlns:m="http://schemas.openxmlformats.org/officeDocument/2006/math" xmlns:v="urn:schemas-microsoft-com:vml" xmlns:wp14="http://schemas.microsoft.com/office/word/2010/wordprocessingDrawing" xmlns:wp="http://schemas.openxmlformats.org/drawingml/2006/wordprocessingDrawing" xmlns:w10="urn:schemas-microsoft-com:office:word" xmlns:w="http://schemas.openxmlformats.org/wordprocessingml/2006/main" xmlns:w14="http://schemas.microsoft.com/office/word/2010/wordml" xmlns:w15="http://schemas.microsoft.com/office/word/2012/wordml" xmlns:w16cex="http://schemas.microsoft.com/office/word/2018/wordml/cex" xmlns:w16cid="http://schemas.microsoft.com/office/word/2016/wordml/cid" xmlns:w16="http://schemas.microsoft.com/office/word/2018/wordml" xmlns:w16sdtdh="http://schemas.microsoft.com/office/word/2020/wordml/sdtdatahash" xmlns:w16se="http://schemas.microsoft.com/office/word/2015/wordml/symex" xmlns:wpg="http://schemas.microsoft.com/office/word/2010/wordprocessingGroup" xmlns:wpi="http://schemas.microsoft.com/office/word/2010/wordprocessingInk" xmlns:wne="http://schemas.microsoft.com/office/word/2006/wordml" xmlns:wps="http://schemas.microsoft.com/office/word/2010/wordprocessingShape" mc:Ignorable="w14 w15 w16se w16cid w16 w16cex w16sdtdh wp14">
   <w:endnote w:type="separator" w:id="-1">
     <w:p>
       <w:r>
@@ -5292,7 +5490,7 @@
 </file>
 
 <file path=word/footer1.xml><?xml version="1.0" encoding="utf-8"?>
-<w:ftr xmlns:wpc="http://schemas.microsoft.com/office/word/2010/wordprocessingCanvas" xmlns:cx="http://schemas.microsoft.com/office/drawing/2014/chartex" xmlns:cx1="http://schemas.microsoft.com/office/drawing/2015/9/8/chartex" xmlns:mc="http://schemas.openxmlformats.org/markup-compatibility/2006" xmlns:o="urn:schemas-microsoft-com:office:office" xmlns:r="http://schemas.openxmlformats.org/officeDocument/2006/relationships" xmlns:m="http://schemas.openxmlformats.org/officeDocument/2006/math" xmlns:v="urn:schemas-microsoft-com:vml" xmlns:wp14="http://schemas.microsoft.com/office/word/2010/wordprocessingDrawing" xmlns:wp="http://schemas.openxmlformats.org/drawingml/2006/wordprocessingDrawing" xmlns:w10="urn:schemas-microsoft-com:office:word" xmlns:w="http://schemas.openxmlformats.org/wordprocessingml/2006/main" xmlns:w14="http://schemas.microsoft.com/office/word/2010/wordml" xmlns:w15="http://schemas.microsoft.com/office/word/2012/wordml" xmlns:w16se="http://schemas.microsoft.com/office/word/2015/wordml/symex" xmlns:wpg="http://schemas.microsoft.com/office/word/2010/wordprocessingGroup" xmlns:wpi="http://schemas.microsoft.com/office/word/2010/wordprocessingInk" xmlns:wne="http://schemas.microsoft.com/office/word/2006/wordml" xmlns:wps="http://schemas.microsoft.com/office/word/2010/wordprocessingShape" mc:Ignorable="w14 w15 w16se wp14">
+<w:ftr xmlns:wpc="http://schemas.microsoft.com/office/word/2010/wordprocessingCanvas" xmlns:cx="http://schemas.microsoft.com/office/drawing/2014/chartex" xmlns:cx1="http://schemas.microsoft.com/office/drawing/2015/9/8/chartex" xmlns:cx2="http://schemas.microsoft.com/office/drawing/2015/10/21/chartex" xmlns:cx3="http://schemas.microsoft.com/office/drawing/2016/5/9/chartex" xmlns:cx4="http://schemas.microsoft.com/office/drawing/2016/5/10/chartex" xmlns:cx5="http://schemas.microsoft.com/office/drawing/2016/5/11/chartex" xmlns:cx6="http://schemas.microsoft.com/office/drawing/2016/5/12/chartex" xmlns:cx7="http://schemas.microsoft.com/office/drawing/2016/5/13/chartex" xmlns:cx8="http://schemas.microsoft.com/office/drawing/2016/5/14/chartex" xmlns:mc="http://schemas.openxmlformats.org/markup-compatibility/2006" xmlns:aink="http://schemas.microsoft.com/office/drawing/2016/ink" xmlns:am3d="http://schemas.microsoft.com/office/drawing/2017/model3d" xmlns:o="urn:schemas-microsoft-com:office:office" xmlns:r="http://schemas.openxmlformats.org/officeDocument/2006/relationships" xmlns:m="http://schemas.openxmlformats.org/officeDocument/2006/math" xmlns:v="urn:schemas-microsoft-com:vml" xmlns:wp14="http://schemas.microsoft.com/office/word/2010/wordprocessingDrawing" xmlns:wp="http://schemas.openxmlformats.org/drawingml/2006/wordprocessingDrawing" xmlns:w10="urn:schemas-microsoft-com:office:word" xmlns:w="http://schemas.openxmlformats.org/wordprocessingml/2006/main" xmlns:w14="http://schemas.microsoft.com/office/word/2010/wordml" xmlns:w15="http://schemas.microsoft.com/office/word/2012/wordml" xmlns:w16cex="http://schemas.microsoft.com/office/word/2018/wordml/cex" xmlns:w16cid="http://schemas.microsoft.com/office/word/2016/wordml/cid" xmlns:w16="http://schemas.microsoft.com/office/word/2018/wordml" xmlns:w16sdtdh="http://schemas.microsoft.com/office/word/2020/wordml/sdtdatahash" xmlns:w16se="http://schemas.microsoft.com/office/word/2015/wordml/symex" xmlns:wpg="http://schemas.microsoft.com/office/word/2010/wordprocessingGroup" xmlns:wpi="http://schemas.microsoft.com/office/word/2010/wordprocessingInk" xmlns:wne="http://schemas.microsoft.com/office/word/2006/wordml" xmlns:wps="http://schemas.microsoft.com/office/word/2010/wordprocessingShape" mc:Ignorable="w14 w15 w16se w16cid w16 w16cex w16sdtdh wp14">
   <w:p>
     <w:pPr>
       <w:ind w:right="360" w:firstLine="360"/>
@@ -5393,7 +5591,7 @@
 </file>
 
 <file path=word/footer2.xml><?xml version="1.0" encoding="utf-8"?>
-<w:ftr xmlns:wpc="http://schemas.microsoft.com/office/word/2010/wordprocessingCanvas" xmlns:cx="http://schemas.microsoft.com/office/drawing/2014/chartex" xmlns:cx1="http://schemas.microsoft.com/office/drawing/2015/9/8/chartex" xmlns:mc="http://schemas.openxmlformats.org/markup-compatibility/2006" xmlns:o="urn:schemas-microsoft-com:office:office" xmlns:r="http://schemas.openxmlformats.org/officeDocument/2006/relationships" xmlns:m="http://schemas.openxmlformats.org/officeDocument/2006/math" xmlns:v="urn:schemas-microsoft-com:vml" xmlns:wp14="http://schemas.microsoft.com/office/word/2010/wordprocessingDrawing" xmlns:wp="http://schemas.openxmlformats.org/drawingml/2006/wordprocessingDrawing" xmlns:w10="urn:schemas-microsoft-com:office:word" xmlns:w="http://schemas.openxmlformats.org/wordprocessingml/2006/main" xmlns:w14="http://schemas.microsoft.com/office/word/2010/wordml" xmlns:w15="http://schemas.microsoft.com/office/word/2012/wordml" xmlns:w16se="http://schemas.microsoft.com/office/word/2015/wordml/symex" xmlns:wpg="http://schemas.microsoft.com/office/word/2010/wordprocessingGroup" xmlns:wpi="http://schemas.microsoft.com/office/word/2010/wordprocessingInk" xmlns:wne="http://schemas.microsoft.com/office/word/2006/wordml" xmlns:wps="http://schemas.microsoft.com/office/word/2010/wordprocessingShape" mc:Ignorable="w14 w15 w16se wp14">
+<w:ftr xmlns:wpc="http://schemas.microsoft.com/office/word/2010/wordprocessingCanvas" xmlns:cx="http://schemas.microsoft.com/office/drawing/2014/chartex" xmlns:cx1="http://schemas.microsoft.com/office/drawing/2015/9/8/chartex" xmlns:cx2="http://schemas.microsoft.com/office/drawing/2015/10/21/chartex" xmlns:cx3="http://schemas.microsoft.com/office/drawing/2016/5/9/chartex" xmlns:cx4="http://schemas.microsoft.com/office/drawing/2016/5/10/chartex" xmlns:cx5="http://schemas.microsoft.com/office/drawing/2016/5/11/chartex" xmlns:cx6="http://schemas.microsoft.com/office/drawing/2016/5/12/chartex" xmlns:cx7="http://schemas.microsoft.com/office/drawing/2016/5/13/chartex" xmlns:cx8="http://schemas.microsoft.com/office/drawing/2016/5/14/chartex" xmlns:mc="http://schemas.openxmlformats.org/markup-compatibility/2006" xmlns:aink="http://schemas.microsoft.com/office/drawing/2016/ink" xmlns:am3d="http://schemas.microsoft.com/office/drawing/2017/model3d" xmlns:o="urn:schemas-microsoft-com:office:office" xmlns:r="http://schemas.openxmlformats.org/officeDocument/2006/relationships" xmlns:m="http://schemas.openxmlformats.org/officeDocument/2006/math" xmlns:v="urn:schemas-microsoft-com:vml" xmlns:wp14="http://schemas.microsoft.com/office/word/2010/wordprocessingDrawing" xmlns:wp="http://schemas.openxmlformats.org/drawingml/2006/wordprocessingDrawing" xmlns:w10="urn:schemas-microsoft-com:office:word" xmlns:w="http://schemas.openxmlformats.org/wordprocessingml/2006/main" xmlns:w14="http://schemas.microsoft.com/office/word/2010/wordml" xmlns:w15="http://schemas.microsoft.com/office/word/2012/wordml" xmlns:w16cex="http://schemas.microsoft.com/office/word/2018/wordml/cex" xmlns:w16cid="http://schemas.microsoft.com/office/word/2016/wordml/cid" xmlns:w16="http://schemas.microsoft.com/office/word/2018/wordml" xmlns:w16sdtdh="http://schemas.microsoft.com/office/word/2020/wordml/sdtdatahash" xmlns:w16se="http://schemas.microsoft.com/office/word/2015/wordml/symex" xmlns:wpg="http://schemas.microsoft.com/office/word/2010/wordprocessingGroup" xmlns:wpi="http://schemas.microsoft.com/office/word/2010/wordprocessingInk" xmlns:wne="http://schemas.microsoft.com/office/word/2006/wordml" xmlns:wps="http://schemas.microsoft.com/office/word/2010/wordprocessingShape" mc:Ignorable="w14 w15 w16se w16cid w16 w16cex w16sdtdh wp14">
   <w:p>
     <w:pPr>
       <w:pStyle w:val="Footer"/>
@@ -5450,8 +5648,18 @@
 </w:ftr>
 </file>
 
+<file path=word/footer3.xml><?xml version="1.0" encoding="utf-8"?>
+<w:ftr xmlns:wpc="http://schemas.microsoft.com/office/word/2010/wordprocessingCanvas" xmlns:cx="http://schemas.microsoft.com/office/drawing/2014/chartex" xmlns:cx1="http://schemas.microsoft.com/office/drawing/2015/9/8/chartex" xmlns:cx2="http://schemas.microsoft.com/office/drawing/2015/10/21/chartex" xmlns:cx3="http://schemas.microsoft.com/office/drawing/2016/5/9/chartex" xmlns:cx4="http://schemas.microsoft.com/office/drawing/2016/5/10/chartex" xmlns:cx5="http://schemas.microsoft.com/office/drawing/2016/5/11/chartex" xmlns:cx6="http://schemas.microsoft.com/office/drawing/2016/5/12/chartex" xmlns:cx7="http://schemas.microsoft.com/office/drawing/2016/5/13/chartex" xmlns:cx8="http://schemas.microsoft.com/office/drawing/2016/5/14/chartex" xmlns:mc="http://schemas.openxmlformats.org/markup-compatibility/2006" xmlns:aink="http://schemas.microsoft.com/office/drawing/2016/ink" xmlns:am3d="http://schemas.microsoft.com/office/drawing/2017/model3d" xmlns:o="urn:schemas-microsoft-com:office:office" xmlns:r="http://schemas.openxmlformats.org/officeDocument/2006/relationships" xmlns:m="http://schemas.openxmlformats.org/officeDocument/2006/math" xmlns:v="urn:schemas-microsoft-com:vml" xmlns:wp14="http://schemas.microsoft.com/office/word/2010/wordprocessingDrawing" xmlns:wp="http://schemas.openxmlformats.org/drawingml/2006/wordprocessingDrawing" xmlns:w10="urn:schemas-microsoft-com:office:word" xmlns:w="http://schemas.openxmlformats.org/wordprocessingml/2006/main" xmlns:w14="http://schemas.microsoft.com/office/word/2010/wordml" xmlns:w15="http://schemas.microsoft.com/office/word/2012/wordml" xmlns:w16cex="http://schemas.microsoft.com/office/word/2018/wordml/cex" xmlns:w16cid="http://schemas.microsoft.com/office/word/2016/wordml/cid" xmlns:w16="http://schemas.microsoft.com/office/word/2018/wordml" xmlns:w16sdtdh="http://schemas.microsoft.com/office/word/2020/wordml/sdtdatahash" xmlns:w16se="http://schemas.microsoft.com/office/word/2015/wordml/symex" xmlns:wpg="http://schemas.microsoft.com/office/word/2010/wordprocessingGroup" xmlns:wpi="http://schemas.microsoft.com/office/word/2010/wordprocessingInk" xmlns:wne="http://schemas.microsoft.com/office/word/2006/wordml" xmlns:wps="http://schemas.microsoft.com/office/word/2010/wordprocessingShape" mc:Ignorable="w14 w15 w16se w16cid w16 w16cex w16sdtdh wp14">
+  <w:p>
+    <w:pPr>
+      <w:pStyle w:val="Footer"/>
+    </w:pPr>
+  </w:p>
+</w:ftr>
+</file>
+
 <file path=word/footnotes.xml><?xml version="1.0" encoding="utf-8"?>
-<w:footnotes xmlns:wpc="http://schemas.microsoft.com/office/word/2010/wordprocessingCanvas" xmlns:cx="http://schemas.microsoft.com/office/drawing/2014/chartex" xmlns:cx1="http://schemas.microsoft.com/office/drawing/2015/9/8/chartex" xmlns:mc="http://schemas.openxmlformats.org/markup-compatibility/2006" xmlns:o="urn:schemas-microsoft-com:office:office" xmlns:r="http://schemas.openxmlformats.org/officeDocument/2006/relationships" xmlns:m="http://schemas.openxmlformats.org/officeDocument/2006/math" xmlns:v="urn:schemas-microsoft-com:vml" xmlns:wp14="http://schemas.microsoft.com/office/word/2010/wordprocessingDrawing" xmlns:wp="http://schemas.openxmlformats.org/drawingml/2006/wordprocessingDrawing" xmlns:w10="urn:schemas-microsoft-com:office:word" xmlns:w="http://schemas.openxmlformats.org/wordprocessingml/2006/main" xmlns:w14="http://schemas.microsoft.com/office/word/2010/wordml" xmlns:w15="http://schemas.microsoft.com/office/word/2012/wordml" xmlns:w16se="http://schemas.microsoft.com/office/word/2015/wordml/symex" xmlns:wpg="http://schemas.microsoft.com/office/word/2010/wordprocessingGroup" xmlns:wpi="http://schemas.microsoft.com/office/word/2010/wordprocessingInk" xmlns:wne="http://schemas.microsoft.com/office/word/2006/wordml" xmlns:wps="http://schemas.microsoft.com/office/word/2010/wordprocessingShape" mc:Ignorable="w14 w15 w16se wp14">
+<w:footnotes xmlns:wpc="http://schemas.microsoft.com/office/word/2010/wordprocessingCanvas" xmlns:cx="http://schemas.microsoft.com/office/drawing/2014/chartex" xmlns:cx1="http://schemas.microsoft.com/office/drawing/2015/9/8/chartex" xmlns:cx2="http://schemas.microsoft.com/office/drawing/2015/10/21/chartex" xmlns:cx3="http://schemas.microsoft.com/office/drawing/2016/5/9/chartex" xmlns:cx4="http://schemas.microsoft.com/office/drawing/2016/5/10/chartex" xmlns:cx5="http://schemas.microsoft.com/office/drawing/2016/5/11/chartex" xmlns:cx6="http://schemas.microsoft.com/office/drawing/2016/5/12/chartex" xmlns:cx7="http://schemas.microsoft.com/office/drawing/2016/5/13/chartex" xmlns:cx8="http://schemas.microsoft.com/office/drawing/2016/5/14/chartex" xmlns:mc="http://schemas.openxmlformats.org/markup-compatibility/2006" xmlns:aink="http://schemas.microsoft.com/office/drawing/2016/ink" xmlns:am3d="http://schemas.microsoft.com/office/drawing/2017/model3d" xmlns:o="urn:schemas-microsoft-com:office:office" xmlns:r="http://schemas.openxmlformats.org/officeDocument/2006/relationships" xmlns:m="http://schemas.openxmlformats.org/officeDocument/2006/math" xmlns:v="urn:schemas-microsoft-com:vml" xmlns:wp14="http://schemas.microsoft.com/office/word/2010/wordprocessingDrawing" xmlns:wp="http://schemas.openxmlformats.org/drawingml/2006/wordprocessingDrawing" xmlns:w10="urn:schemas-microsoft-com:office:word" xmlns:w="http://schemas.openxmlformats.org/wordprocessingml/2006/main" xmlns:w14="http://schemas.microsoft.com/office/word/2010/wordml" xmlns:w15="http://schemas.microsoft.com/office/word/2012/wordml" xmlns:w16cex="http://schemas.microsoft.com/office/word/2018/wordml/cex" xmlns:w16cid="http://schemas.microsoft.com/office/word/2016/wordml/cid" xmlns:w16="http://schemas.microsoft.com/office/word/2018/wordml" xmlns:w16sdtdh="http://schemas.microsoft.com/office/word/2020/wordml/sdtdatahash" xmlns:w16se="http://schemas.microsoft.com/office/word/2015/wordml/symex" xmlns:wpg="http://schemas.microsoft.com/office/word/2010/wordprocessingGroup" xmlns:wpi="http://schemas.microsoft.com/office/word/2010/wordprocessingInk" xmlns:wne="http://schemas.microsoft.com/office/word/2006/wordml" xmlns:wps="http://schemas.microsoft.com/office/word/2010/wordprocessingShape" mc:Ignorable="w14 w15 w16se w16cid w16 w16cex w16sdtdh wp14">
   <w:footnote w:type="separator" w:id="-1">
     <w:p>
       <w:r>
@@ -5470,7 +5678,7 @@
 </file>
 
 <file path=word/header1.xml><?xml version="1.0" encoding="utf-8"?>
-<w:hdr xmlns:wpc="http://schemas.microsoft.com/office/word/2010/wordprocessingCanvas" xmlns:cx="http://schemas.microsoft.com/office/drawing/2014/chartex" xmlns:cx1="http://schemas.microsoft.com/office/drawing/2015/9/8/chartex" xmlns:mc="http://schemas.openxmlformats.org/markup-compatibility/2006" xmlns:o="urn:schemas-microsoft-com:office:office" xmlns:r="http://schemas.openxmlformats.org/officeDocument/2006/relationships" xmlns:m="http://schemas.openxmlformats.org/officeDocument/2006/math" xmlns:v="urn:schemas-microsoft-com:vml" xmlns:wp14="http://schemas.microsoft.com/office/word/2010/wordprocessingDrawing" xmlns:wp="http://schemas.openxmlformats.org/drawingml/2006/wordprocessingDrawing" xmlns:w10="urn:schemas-microsoft-com:office:word" xmlns:w="http://schemas.openxmlformats.org/wordprocessingml/2006/main" xmlns:w14="http://schemas.microsoft.com/office/word/2010/wordml" xmlns:w15="http://schemas.microsoft.com/office/word/2012/wordml" xmlns:w16se="http://schemas.microsoft.com/office/word/2015/wordml/symex" xmlns:wpg="http://schemas.microsoft.com/office/word/2010/wordprocessingGroup" xmlns:wpi="http://schemas.microsoft.com/office/word/2010/wordprocessingInk" xmlns:wne="http://schemas.microsoft.com/office/word/2006/wordml" xmlns:wps="http://schemas.microsoft.com/office/word/2010/wordprocessingShape" mc:Ignorable="w14 w15 w16se wp14">
+<w:hdr xmlns:wpc="http://schemas.microsoft.com/office/word/2010/wordprocessingCanvas" xmlns:cx="http://schemas.microsoft.com/office/drawing/2014/chartex" xmlns:cx1="http://schemas.microsoft.com/office/drawing/2015/9/8/chartex" xmlns:cx2="http://schemas.microsoft.com/office/drawing/2015/10/21/chartex" xmlns:cx3="http://schemas.microsoft.com/office/drawing/2016/5/9/chartex" xmlns:cx4="http://schemas.microsoft.com/office/drawing/2016/5/10/chartex" xmlns:cx5="http://schemas.microsoft.com/office/drawing/2016/5/11/chartex" xmlns:cx6="http://schemas.microsoft.com/office/drawing/2016/5/12/chartex" xmlns:cx7="http://schemas.microsoft.com/office/drawing/2016/5/13/chartex" xmlns:cx8="http://schemas.microsoft.com/office/drawing/2016/5/14/chartex" xmlns:mc="http://schemas.openxmlformats.org/markup-compatibility/2006" xmlns:aink="http://schemas.microsoft.com/office/drawing/2016/ink" xmlns:am3d="http://schemas.microsoft.com/office/drawing/2017/model3d" xmlns:o="urn:schemas-microsoft-com:office:office" xmlns:r="http://schemas.openxmlformats.org/officeDocument/2006/relationships" xmlns:m="http://schemas.openxmlformats.org/officeDocument/2006/math" xmlns:v="urn:schemas-microsoft-com:vml" xmlns:wp14="http://schemas.microsoft.com/office/word/2010/wordprocessingDrawing" xmlns:wp="http://schemas.openxmlformats.org/drawingml/2006/wordprocessingDrawing" xmlns:w10="urn:schemas-microsoft-com:office:word" xmlns:w="http://schemas.openxmlformats.org/wordprocessingml/2006/main" xmlns:w14="http://schemas.microsoft.com/office/word/2010/wordml" xmlns:w15="http://schemas.microsoft.com/office/word/2012/wordml" xmlns:w16cex="http://schemas.microsoft.com/office/word/2018/wordml/cex" xmlns:w16cid="http://schemas.microsoft.com/office/word/2016/wordml/cid" xmlns:w16="http://schemas.microsoft.com/office/word/2018/wordml" xmlns:w16sdtdh="http://schemas.microsoft.com/office/word/2020/wordml/sdtdatahash" xmlns:w16se="http://schemas.microsoft.com/office/word/2015/wordml/symex" xmlns:wpg="http://schemas.microsoft.com/office/word/2010/wordprocessingGroup" xmlns:wpi="http://schemas.microsoft.com/office/word/2010/wordprocessingInk" xmlns:wne="http://schemas.microsoft.com/office/word/2006/wordml" xmlns:wps="http://schemas.microsoft.com/office/word/2010/wordprocessingShape" mc:Ignorable="w14 w15 w16se w16cid w16 w16cex w16sdtdh wp14">
   <w:p>
     <w:pPr>
       <w:spacing w:before="120"/>
@@ -5497,13 +5705,13 @@
 </file>
 
 <file path=word/header2.xml><?xml version="1.0" encoding="utf-8"?>
-<w:hdr xmlns:wpc="http://schemas.microsoft.com/office/word/2010/wordprocessingCanvas" xmlns:cx="http://schemas.microsoft.com/office/drawing/2014/chartex" xmlns:cx1="http://schemas.microsoft.com/office/drawing/2015/9/8/chartex" xmlns:mc="http://schemas.openxmlformats.org/markup-compatibility/2006" xmlns:o="urn:schemas-microsoft-com:office:office" xmlns:r="http://schemas.openxmlformats.org/officeDocument/2006/relationships" xmlns:m="http://schemas.openxmlformats.org/officeDocument/2006/math" xmlns:v="urn:schemas-microsoft-com:vml" xmlns:wp14="http://schemas.microsoft.com/office/word/2010/wordprocessingDrawing" xmlns:wp="http://schemas.openxmlformats.org/drawingml/2006/wordprocessingDrawing" xmlns:w10="urn:schemas-microsoft-com:office:word" xmlns:w="http://schemas.openxmlformats.org/wordprocessingml/2006/main" xmlns:w14="http://schemas.microsoft.com/office/word/2010/wordml" xmlns:w15="http://schemas.microsoft.com/office/word/2012/wordml" xmlns:w16se="http://schemas.microsoft.com/office/word/2015/wordml/symex" xmlns:wpg="http://schemas.microsoft.com/office/word/2010/wordprocessingGroup" xmlns:wpi="http://schemas.microsoft.com/office/word/2010/wordprocessingInk" xmlns:wne="http://schemas.microsoft.com/office/word/2006/wordml" xmlns:wps="http://schemas.microsoft.com/office/word/2010/wordprocessingShape" mc:Ignorable="w14 w15 w16se wp14">
+<w:hdr xmlns:wpc="http://schemas.microsoft.com/office/word/2010/wordprocessingCanvas" xmlns:cx="http://schemas.microsoft.com/office/drawing/2014/chartex" xmlns:cx1="http://schemas.microsoft.com/office/drawing/2015/9/8/chartex" xmlns:cx2="http://schemas.microsoft.com/office/drawing/2015/10/21/chartex" xmlns:cx3="http://schemas.microsoft.com/office/drawing/2016/5/9/chartex" xmlns:cx4="http://schemas.microsoft.com/office/drawing/2016/5/10/chartex" xmlns:cx5="http://schemas.microsoft.com/office/drawing/2016/5/11/chartex" xmlns:cx6="http://schemas.microsoft.com/office/drawing/2016/5/12/chartex" xmlns:cx7="http://schemas.microsoft.com/office/drawing/2016/5/13/chartex" xmlns:cx8="http://schemas.microsoft.com/office/drawing/2016/5/14/chartex" xmlns:mc="http://schemas.openxmlformats.org/markup-compatibility/2006" xmlns:aink="http://schemas.microsoft.com/office/drawing/2016/ink" xmlns:am3d="http://schemas.microsoft.com/office/drawing/2017/model3d" xmlns:o="urn:schemas-microsoft-com:office:office" xmlns:r="http://schemas.openxmlformats.org/officeDocument/2006/relationships" xmlns:m="http://schemas.openxmlformats.org/officeDocument/2006/math" xmlns:v="urn:schemas-microsoft-com:vml" xmlns:wp14="http://schemas.microsoft.com/office/word/2010/wordprocessingDrawing" xmlns:wp="http://schemas.openxmlformats.org/drawingml/2006/wordprocessingDrawing" xmlns:w10="urn:schemas-microsoft-com:office:word" xmlns:w="http://schemas.openxmlformats.org/wordprocessingml/2006/main" xmlns:w14="http://schemas.microsoft.com/office/word/2010/wordml" xmlns:w15="http://schemas.microsoft.com/office/word/2012/wordml" xmlns:w16cex="http://schemas.microsoft.com/office/word/2018/wordml/cex" xmlns:w16cid="http://schemas.microsoft.com/office/word/2016/wordml/cid" xmlns:w16="http://schemas.microsoft.com/office/word/2018/wordml" xmlns:w16sdtdh="http://schemas.microsoft.com/office/word/2020/wordml/sdtdatahash" xmlns:w16se="http://schemas.microsoft.com/office/word/2015/wordml/symex" xmlns:wpg="http://schemas.microsoft.com/office/word/2010/wordprocessingGroup" xmlns:wpi="http://schemas.microsoft.com/office/word/2010/wordprocessingInk" xmlns:wne="http://schemas.microsoft.com/office/word/2006/wordml" xmlns:wps="http://schemas.microsoft.com/office/word/2010/wordprocessingShape" mc:Ignorable="w14 w15 w16se w16cid w16 w16cex w16sdtdh wp14">
   <w:p>
     <w:pPr>
       <w:pStyle w:val="Heading4"/>
     </w:pPr>
-    <w:bookmarkStart w:id="104" w:name="_ig5317504"/>
-    <w:bookmarkEnd w:id="104"/>
+    <w:bookmarkStart w:id="103" w:name="_ig5317504"/>
+    <w:bookmarkEnd w:id="103"/>
     <w:r>
       <w:t>AIR FORCE FAR SUPPLEMENT</w:t>
     </w:r>
@@ -5528,8 +5736,18 @@
 </w:hdr>
 </file>
 
+<file path=word/header3.xml><?xml version="1.0" encoding="utf-8"?>
+<w:hdr xmlns:wpc="http://schemas.microsoft.com/office/word/2010/wordprocessingCanvas" xmlns:cx="http://schemas.microsoft.com/office/drawing/2014/chartex" xmlns:cx1="http://schemas.microsoft.com/office/drawing/2015/9/8/chartex" xmlns:cx2="http://schemas.microsoft.com/office/drawing/2015/10/21/chartex" xmlns:cx3="http://schemas.microsoft.com/office/drawing/2016/5/9/chartex" xmlns:cx4="http://schemas.microsoft.com/office/drawing/2016/5/10/chartex" xmlns:cx5="http://schemas.microsoft.com/office/drawing/2016/5/11/chartex" xmlns:cx6="http://schemas.microsoft.com/office/drawing/2016/5/12/chartex" xmlns:cx7="http://schemas.microsoft.com/office/drawing/2016/5/13/chartex" xmlns:cx8="http://schemas.microsoft.com/office/drawing/2016/5/14/chartex" xmlns:mc="http://schemas.openxmlformats.org/markup-compatibility/2006" xmlns:aink="http://schemas.microsoft.com/office/drawing/2016/ink" xmlns:am3d="http://schemas.microsoft.com/office/drawing/2017/model3d" xmlns:o="urn:schemas-microsoft-com:office:office" xmlns:r="http://schemas.openxmlformats.org/officeDocument/2006/relationships" xmlns:m="http://schemas.openxmlformats.org/officeDocument/2006/math" xmlns:v="urn:schemas-microsoft-com:vml" xmlns:wp14="http://schemas.microsoft.com/office/word/2010/wordprocessingDrawing" xmlns:wp="http://schemas.openxmlformats.org/drawingml/2006/wordprocessingDrawing" xmlns:w10="urn:schemas-microsoft-com:office:word" xmlns:w="http://schemas.openxmlformats.org/wordprocessingml/2006/main" xmlns:w14="http://schemas.microsoft.com/office/word/2010/wordml" xmlns:w15="http://schemas.microsoft.com/office/word/2012/wordml" xmlns:w16cex="http://schemas.microsoft.com/office/word/2018/wordml/cex" xmlns:w16cid="http://schemas.microsoft.com/office/word/2016/wordml/cid" xmlns:w16="http://schemas.microsoft.com/office/word/2018/wordml" xmlns:w16sdtdh="http://schemas.microsoft.com/office/word/2020/wordml/sdtdatahash" xmlns:w16se="http://schemas.microsoft.com/office/word/2015/wordml/symex" xmlns:wpg="http://schemas.microsoft.com/office/word/2010/wordprocessingGroup" xmlns:wpi="http://schemas.microsoft.com/office/word/2010/wordprocessingInk" xmlns:wne="http://schemas.microsoft.com/office/word/2006/wordml" xmlns:wps="http://schemas.microsoft.com/office/word/2010/wordprocessingShape" mc:Ignorable="w14 w15 w16se w16cid w16 w16cex w16sdtdh wp14">
+  <w:p>
+    <w:pPr>
+      <w:pStyle w:val="Header"/>
+    </w:pPr>
+  </w:p>
+</w:hdr>
+</file>
+
 <file path=word/numbering.xml><?xml version="1.0" encoding="utf-8"?>
-<w:numbering xmlns:wpc="http://schemas.microsoft.com/office/word/2010/wordprocessingCanvas" xmlns:cx="http://schemas.microsoft.com/office/drawing/2014/chartex" xmlns:cx1="http://schemas.microsoft.com/office/drawing/2015/9/8/chartex" xmlns:mc="http://schemas.openxmlformats.org/markup-compatibility/2006" xmlns:o="urn:schemas-microsoft-com:office:office" xmlns:r="http://schemas.openxmlformats.org/officeDocument/2006/relationships" xmlns:m="http://schemas.openxmlformats.org/officeDocument/2006/math" xmlns:v="urn:schemas-microsoft-com:vml" xmlns:wp14="http://schemas.microsoft.com/office/word/2010/wordprocessingDrawing" xmlns:wp="http://schemas.openxmlformats.org/drawingml/2006/wordprocessingDrawing" xmlns:w10="urn:schemas-microsoft-com:office:word" xmlns:w="http://schemas.openxmlformats.org/wordprocessingml/2006/main" xmlns:w14="http://schemas.microsoft.com/office/word/2010/wordml" xmlns:w15="http://schemas.microsoft.com/office/word/2012/wordml" xmlns:w16se="http://schemas.microsoft.com/office/word/2015/wordml/symex" xmlns:wpg="http://schemas.microsoft.com/office/word/2010/wordprocessingGroup" xmlns:wpi="http://schemas.microsoft.com/office/word/2010/wordprocessingInk" xmlns:wne="http://schemas.microsoft.com/office/word/2006/wordml" xmlns:wps="http://schemas.microsoft.com/office/word/2010/wordprocessingShape" mc:Ignorable="w14 w15 w16se wp14">
+<w:numbering xmlns:wpc="http://schemas.microsoft.com/office/word/2010/wordprocessingCanvas" xmlns:cx="http://schemas.microsoft.com/office/drawing/2014/chartex" xmlns:cx1="http://schemas.microsoft.com/office/drawing/2015/9/8/chartex" xmlns:cx2="http://schemas.microsoft.com/office/drawing/2015/10/21/chartex" xmlns:cx3="http://schemas.microsoft.com/office/drawing/2016/5/9/chartex" xmlns:cx4="http://schemas.microsoft.com/office/drawing/2016/5/10/chartex" xmlns:cx5="http://schemas.microsoft.com/office/drawing/2016/5/11/chartex" xmlns:cx6="http://schemas.microsoft.com/office/drawing/2016/5/12/chartex" xmlns:cx7="http://schemas.microsoft.com/office/drawing/2016/5/13/chartex" xmlns:cx8="http://schemas.microsoft.com/office/drawing/2016/5/14/chartex" xmlns:mc="http://schemas.openxmlformats.org/markup-compatibility/2006" xmlns:aink="http://schemas.microsoft.com/office/drawing/2016/ink" xmlns:am3d="http://schemas.microsoft.com/office/drawing/2017/model3d" xmlns:o="urn:schemas-microsoft-com:office:office" xmlns:r="http://schemas.openxmlformats.org/officeDocument/2006/relationships" xmlns:m="http://schemas.openxmlformats.org/officeDocument/2006/math" xmlns:v="urn:schemas-microsoft-com:vml" xmlns:wp14="http://schemas.microsoft.com/office/word/2010/wordprocessingDrawing" xmlns:wp="http://schemas.openxmlformats.org/drawingml/2006/wordprocessingDrawing" xmlns:w10="urn:schemas-microsoft-com:office:word" xmlns:w="http://schemas.openxmlformats.org/wordprocessingml/2006/main" xmlns:w14="http://schemas.microsoft.com/office/word/2010/wordml" xmlns:w15="http://schemas.microsoft.com/office/word/2012/wordml" xmlns:w16cex="http://schemas.microsoft.com/office/word/2018/wordml/cex" xmlns:w16cid="http://schemas.microsoft.com/office/word/2016/wordml/cid" xmlns:w16="http://schemas.microsoft.com/office/word/2018/wordml" xmlns:w16sdtdh="http://schemas.microsoft.com/office/word/2020/wordml/sdtdatahash" xmlns:w16se="http://schemas.microsoft.com/office/word/2015/wordml/symex" xmlns:wpg="http://schemas.microsoft.com/office/word/2010/wordprocessingGroup" xmlns:wpi="http://schemas.microsoft.com/office/word/2010/wordprocessingInk" xmlns:wne="http://schemas.microsoft.com/office/word/2006/wordml" xmlns:wps="http://schemas.microsoft.com/office/word/2010/wordprocessingShape" mc:Ignorable="w14 w15 w16se w16cid w16 w16cex w16sdtdh wp14">
   <w:abstractNum w:abstractNumId="0" w15:restartNumberingAfterBreak="0">
     <w:nsid w:val="7685182A"/>
     <w:multiLevelType w:val="hybridMultilevel"/>
@@ -5769,7 +5987,7 @@
 </file>
 
 <file path=word/styles.xml><?xml version="1.0" encoding="utf-8"?>
-<w:styles xmlns:mc="http://schemas.openxmlformats.org/markup-compatibility/2006" xmlns:r="http://schemas.openxmlformats.org/officeDocument/2006/relationships" xmlns:w="http://schemas.openxmlformats.org/wordprocessingml/2006/main" xmlns:w14="http://schemas.microsoft.com/office/word/2010/wordml" xmlns:w15="http://schemas.microsoft.com/office/word/2012/wordml" xmlns:w16se="http://schemas.microsoft.com/office/word/2015/wordml/symex" mc:Ignorable="w14 w15 w16se">
+<w:styles xmlns:mc="http://schemas.openxmlformats.org/markup-compatibility/2006" xmlns:r="http://schemas.openxmlformats.org/officeDocument/2006/relationships" xmlns:w="http://schemas.openxmlformats.org/wordprocessingml/2006/main" xmlns:w14="http://schemas.microsoft.com/office/word/2010/wordml" xmlns:w15="http://schemas.microsoft.com/office/word/2012/wordml" xmlns:w16cex="http://schemas.microsoft.com/office/word/2018/wordml/cex" xmlns:w16cid="http://schemas.microsoft.com/office/word/2016/wordml/cid" xmlns:w16="http://schemas.microsoft.com/office/word/2018/wordml" xmlns:w16sdtdh="http://schemas.microsoft.com/office/word/2020/wordml/sdtdatahash" xmlns:w16se="http://schemas.microsoft.com/office/word/2015/wordml/symex" mc:Ignorable="w14 w15 w16se w16cid w16 w16cex w16sdtdh">
   <w:docDefaults>
     <w:rPrDefault>
       <w:rPr>
@@ -5779,7 +5997,7 @@
     </w:rPrDefault>
     <w:pPrDefault/>
   </w:docDefaults>
-  <w:latentStyles w:defLockedState="0" w:defUIPriority="0" w:defSemiHidden="0" w:defUnhideWhenUsed="0" w:defQFormat="0" w:count="371">
+  <w:latentStyles w:defLockedState="0" w:defUIPriority="0" w:defSemiHidden="0" w:defUnhideWhenUsed="0" w:defQFormat="0" w:count="376">
     <w:lsdException w:name="Normal" w:qFormat="1"/>
     <w:lsdException w:name="heading 1" w:qFormat="1"/>
     <w:lsdException w:name="heading 2" w:qFormat="1"/>
@@ -5879,7 +6097,6 @@
     <w:lsdException w:name="HTML Sample" w:semiHidden="1" w:unhideWhenUsed="1"/>
     <w:lsdException w:name="HTML Typewriter" w:semiHidden="1" w:unhideWhenUsed="1"/>
     <w:lsdException w:name="HTML Variable" w:semiHidden="1" w:unhideWhenUsed="1"/>
-    <w:lsdException w:name="Normal Table" w:semiHidden="1" w:unhideWhenUsed="1"/>
     <w:lsdException w:name="annotation subject" w:semiHidden="1" w:unhideWhenUsed="1"/>
     <w:lsdException w:name="No List" w:semiHidden="1" w:unhideWhenUsed="1"/>
     <w:lsdException w:name="Outline List 1" w:semiHidden="1" w:unhideWhenUsed="1"/>
@@ -5922,11 +6139,8 @@
     <w:lsdException w:name="Table Contemporary" w:semiHidden="1" w:unhideWhenUsed="1"/>
     <w:lsdException w:name="Table Elegant" w:semiHidden="1" w:unhideWhenUsed="1"/>
     <w:lsdException w:name="Table Professional" w:semiHidden="1" w:unhideWhenUsed="1"/>
-    <w:lsdException w:name="Table Subtle 1" w:semiHidden="1" w:unhideWhenUsed="1"/>
     <w:lsdException w:name="Table Subtle 2" w:semiHidden="1" w:unhideWhenUsed="1"/>
     <w:lsdException w:name="Table Web 1" w:semiHidden="1" w:unhideWhenUsed="1"/>
-    <w:lsdException w:name="Table Web 2" w:semiHidden="1" w:unhideWhenUsed="1"/>
-    <w:lsdException w:name="Table Web 3" w:semiHidden="1" w:unhideWhenUsed="1"/>
     <w:lsdException w:name="Balloon Text" w:semiHidden="1" w:unhideWhenUsed="1"/>
     <w:lsdException w:name="Table Theme" w:semiHidden="1" w:unhideWhenUsed="1"/>
     <w:lsdException w:name="Placeholder Text" w:semiHidden="1" w:uiPriority="99"/>
@@ -6144,6 +6358,11 @@
     <w:lsdException w:name="List Table 5 Dark Accent 6" w:uiPriority="50"/>
     <w:lsdException w:name="List Table 6 Colorful Accent 6" w:uiPriority="51"/>
     <w:lsdException w:name="List Table 7 Colorful Accent 6" w:uiPriority="52"/>
+    <w:lsdException w:name="Mention" w:semiHidden="1" w:uiPriority="99" w:unhideWhenUsed="1"/>
+    <w:lsdException w:name="Smart Hyperlink" w:semiHidden="1" w:uiPriority="99" w:unhideWhenUsed="1"/>
+    <w:lsdException w:name="Hashtag" w:semiHidden="1" w:uiPriority="99" w:unhideWhenUsed="1"/>
+    <w:lsdException w:name="Unresolved Mention" w:semiHidden="1" w:uiPriority="99" w:unhideWhenUsed="1"/>
+    <w:lsdException w:name="Smart Link" w:semiHidden="1" w:uiPriority="99" w:unhideWhenUsed="1"/>
   </w:latentStyles>
   <w:style w:type="paragraph" w:default="1" w:styleId="Normal">
     <w:name w:val="Normal"/>
@@ -7942,6 +8161,21 @@
 </file>
 
 <file path=customXml/item1.xml><?xml version="1.0" encoding="utf-8"?>
+<?mso-contentType ?>
+<FormTemplates xmlns="http://schemas.microsoft.com/sharepoint/v3/contenttype/forms">
+  <Display>DocumentLibraryForm</Display>
+  <Edit>DocumentLibraryForm</Edit>
+  <New>DocumentLibraryForm</New>
+</FormTemplates>
+</file>
+
+<file path=customXml/item2.xml><?xml version="1.0" encoding="utf-8"?>
+<p:properties xmlns:p="http://schemas.microsoft.com/office/2006/metadata/properties" xmlns:xsi="http://www.w3.org/2001/XMLSchema-instance" xmlns:pc="http://schemas.microsoft.com/office/infopath/2007/PartnerControls">
+  <documentManagement/>
+</p:properties>
+</file>
+
+<file path=customXml/item3.xml><?xml version="1.0" encoding="utf-8"?>
 <ct:contentTypeSchema xmlns:ct="http://schemas.microsoft.com/office/2006/metadata/contentType" xmlns:ma="http://schemas.microsoft.com/office/2006/metadata/properties/metaAttributes" ct:_="" ma:_="" ma:contentTypeName="Document" ma:contentTypeID="0x010100C89661B33D63F14697E4D581C32BAF5E" ma:contentTypeVersion="4" ma:contentTypeDescription="Create a new document." ma:contentTypeScope="" ma:versionID="1642361c0cc2e908fc6ef5628dee731f">
   <xsd:schema xmlns:xsd="http://www.w3.org/2001/XMLSchema" xmlns:xs="http://www.w3.org/2001/XMLSchema" xmlns:p="http://schemas.microsoft.com/office/2006/metadata/properties" targetNamespace="http://schemas.microsoft.com/office/2006/metadata/properties" ma:root="true" ma:fieldsID="1dab2e3c9ece9446628f55e6a105fe53">
     <xsd:element name="properties">
@@ -8055,26 +8289,28 @@
 </ct:contentTypeSchema>
 </file>
 
-<file path=customXml/item2.xml><?xml version="1.0" encoding="utf-8"?>
-<?mso-contentType ?>
-<FormTemplates xmlns="http://schemas.microsoft.com/sharepoint/v3/contenttype/forms">
-  <Display>DocumentLibraryForm</Display>
-  <Edit>DocumentLibraryForm</Edit>
-  <New>DocumentLibraryForm</New>
-</FormTemplates>
-</file>
-
-<file path=customXml/item3.xml><?xml version="1.0" encoding="utf-8"?>
-<p:properties xmlns:p="http://schemas.microsoft.com/office/2006/metadata/properties" xmlns:xsi="http://www.w3.org/2001/XMLSchema-instance" xmlns:pc="http://schemas.microsoft.com/office/infopath/2007/PartnerControls">
-  <documentManagement/>
-</p:properties>
-</file>
-
 <file path=customXml/item4.xml><?xml version="1.0" encoding="utf-8"?>
 <b:Sources xmlns:b="http://schemas.openxmlformats.org/officeDocument/2006/bibliography" xmlns="http://schemas.openxmlformats.org/officeDocument/2006/bibliography" SelectedStyle="\APASixthEditionOfficeOnline.xsl" StyleName="APA" Version="6"/>
 </file>
 
 <file path=customXml/itemProps1.xml><?xml version="1.0" encoding="utf-8"?>
+<ds:datastoreItem xmlns:ds="http://schemas.openxmlformats.org/officeDocument/2006/customXml" ds:itemID="{7F15EA12-5B8F-4893-8845-0D59F7A33C11}">
+  <ds:schemaRefs>
+    <ds:schemaRef ds:uri="http://schemas.microsoft.com/sharepoint/v3/contenttype/forms"/>
+  </ds:schemaRefs>
+</ds:datastoreItem>
+</file>
+
+<file path=customXml/itemProps2.xml><?xml version="1.0" encoding="utf-8"?>
+<ds:datastoreItem xmlns:ds="http://schemas.openxmlformats.org/officeDocument/2006/customXml" ds:itemID="{398785DE-C6EA-4A8B-8580-5B1C88A5D55F}">
+  <ds:schemaRefs>
+    <ds:schemaRef ds:uri="http://schemas.microsoft.com/office/2006/metadata/properties"/>
+    <ds:schemaRef ds:uri="http://schemas.microsoft.com/office/infopath/2007/PartnerControls"/>
+  </ds:schemaRefs>
+</ds:datastoreItem>
+</file>
+
+<file path=customXml/itemProps3.xml><?xml version="1.0" encoding="utf-8"?>
 <ds:datastoreItem xmlns:ds="http://schemas.openxmlformats.org/officeDocument/2006/customXml" ds:itemID="{6A92589B-8B92-424B-945D-86398590892F}">
   <ds:schemaRefs>
     <ds:schemaRef ds:uri="http://schemas.microsoft.com/office/2006/metadata/contentType"/>
@@ -8090,29 +8326,6 @@
 </ds:datastoreItem>
 </file>
 
-<file path=customXml/itemProps2.xml><?xml version="1.0" encoding="utf-8"?>
-<ds:datastoreItem xmlns:ds="http://schemas.openxmlformats.org/officeDocument/2006/customXml" ds:itemID="{7F15EA12-5B8F-4893-8845-0D59F7A33C11}">
-  <ds:schemaRefs>
-    <ds:schemaRef ds:uri="http://schemas.microsoft.com/sharepoint/v3/contenttype/forms"/>
-  </ds:schemaRefs>
-</ds:datastoreItem>
-</file>
-
-<file path=customXml/itemProps3.xml><?xml version="1.0" encoding="utf-8"?>
-<ds:datastoreItem xmlns:ds="http://schemas.openxmlformats.org/officeDocument/2006/customXml" ds:itemID="{398785DE-C6EA-4A8B-8580-5B1C88A5D55F}">
-  <ds:schemaRefs>
-    <ds:schemaRef ds:uri="http://purl.org/dc/terms/"/>
-    <ds:schemaRef ds:uri="http://schemas.openxmlformats.org/package/2006/metadata/core-properties"/>
-    <ds:schemaRef ds:uri="http://schemas.microsoft.com/office/2006/documentManagement/types"/>
-    <ds:schemaRef ds:uri="http://purl.org/dc/elements/1.1/"/>
-    <ds:schemaRef ds:uri="http://schemas.microsoft.com/office/2006/metadata/properties"/>
-    <ds:schemaRef ds:uri="http://schemas.microsoft.com/office/infopath/2007/PartnerControls"/>
-    <ds:schemaRef ds:uri="http://www.w3.org/XML/1998/namespace"/>
-    <ds:schemaRef ds:uri="http://purl.org/dc/dcmitype/"/>
-  </ds:schemaRefs>
-</ds:datastoreItem>
-</file>
-
 <file path=customXml/itemProps4.xml><?xml version="1.0" encoding="utf-8"?>
 <ds:datastoreItem xmlns:ds="http://schemas.openxmlformats.org/officeDocument/2006/customXml" ds:itemID="{47CA39B9-9712-44D3-843A-5F389C33340C}">
   <ds:schemaRefs>

</xml_diff>